<commit_message>
heuristic_analysis improved after first review
</commit_message>
<xml_diff>
--- a/heuristic_analysis/heuristic_analysis.docx
+++ b/heuristic_analysis/heuristic_analysis.docx
@@ -6,8 +6,6 @@
       <w:pPr>
         <w:pStyle w:val="Heading1"/>
       </w:pPr>
-      <w:bookmarkStart w:id="0" w:name="_GoBack"/>
-      <w:bookmarkEnd w:id="0"/>
       <w:r>
         <w:t>Heuristic Analysis</w:t>
       </w:r>
@@ -831,17 +829,32 @@
       <w:pPr>
         <w:pStyle w:val="Caption"/>
       </w:pPr>
+      <w:bookmarkStart w:id="0" w:name="_Ref501483017"/>
       <w:r>
         <w:t xml:space="preserve">Figure </w:t>
       </w:r>
-      <w:fldSimple w:instr=" SEQ Figure \* ARABIC ">
-        <w:r>
-          <w:rPr>
-            <w:noProof/>
-          </w:rPr>
-          <w:t>1</w:t>
-        </w:r>
-      </w:fldSimple>
+      <w:r>
+        <w:fldChar w:fldCharType="begin"/>
+      </w:r>
+      <w:r>
+        <w:instrText xml:space="preserve"> SEQ Figure \* ARABIC </w:instrText>
+      </w:r>
+      <w:r>
+        <w:fldChar w:fldCharType="separate"/>
+      </w:r>
+      <w:r>
+        <w:rPr>
+          <w:noProof/>
+        </w:rPr>
+        <w:t>1</w:t>
+      </w:r>
+      <w:r>
+        <w:rPr>
+          <w:noProof/>
+        </w:rPr>
+        <w:fldChar w:fldCharType="end"/>
+      </w:r>
+      <w:bookmarkEnd w:id="0"/>
       <w:r>
         <w:t>: Optimality based on "</w:t>
       </w:r>
@@ -917,42 +930,262 @@
       <w:r>
         <w:t xml:space="preserve">Figure </w:t>
       </w:r>
+      <w:r>
+        <w:fldChar w:fldCharType="begin"/>
+      </w:r>
+      <w:r>
+        <w:instrText xml:space="preserve"> SEQ Figure \* ARABIC </w:instrText>
+      </w:r>
+      <w:r>
+        <w:fldChar w:fldCharType="separate"/>
+      </w:r>
+      <w:r>
+        <w:rPr>
+          <w:noProof/>
+        </w:rPr>
+        <w:t>2</w:t>
+      </w:r>
+      <w:r>
+        <w:rPr>
+          <w:noProof/>
+        </w:rPr>
+        <w:fldChar w:fldCharType="end"/>
+      </w:r>
+      <w:r>
+        <w:t xml:space="preserve">: </w:t>
+      </w:r>
+      <w:r>
+        <w:t xml:space="preserve"> Optimality based on "</w:t>
+      </w:r>
+      <w:r>
+        <w:t>time elapsed</w:t>
+      </w:r>
+      <w:r>
+        <w:t>"</w:t>
+      </w:r>
+      <w:r>
+        <w:t xml:space="preserve"> (ideal for CPU constraint environments)</w:t>
+      </w:r>
+    </w:p>
+    <w:p>
+      <w:pPr>
+        <w:keepNext/>
+      </w:pPr>
+      <w:r>
+        <w:rPr>
+          <w:noProof/>
+        </w:rPr>
+        <w:drawing>
+          <wp:inline distT="0" distB="0" distL="0" distR="0" wp14:anchorId="326B8ADD" wp14:editId="3E33D751">
+            <wp:extent cx="4816475" cy="2841625"/>
+            <wp:effectExtent l="0" t="0" r="3175" b="15875"/>
+            <wp:docPr id="2" name="Chart 2">
+              <a:extLst xmlns:a="http://schemas.openxmlformats.org/drawingml/2006/main">
+                <a:ext uri="{FF2B5EF4-FFF2-40B4-BE49-F238E27FC236}">
+                  <a16:creationId xmlns:a16="http://schemas.microsoft.com/office/drawing/2014/main" id="{932457E6-B6C7-4147-B9F2-47BB77F44770}"/>
+                </a:ext>
+              </a:extLst>
+            </wp:docPr>
+            <wp:cNvGraphicFramePr/>
+            <a:graphic xmlns:a="http://schemas.openxmlformats.org/drawingml/2006/main">
+              <a:graphicData uri="http://schemas.openxmlformats.org/drawingml/2006/chart">
+                <c:chart xmlns:c="http://schemas.openxmlformats.org/drawingml/2006/chart" xmlns:r="http://schemas.openxmlformats.org/officeDocument/2006/relationships" r:id="rId10"/>
+              </a:graphicData>
+            </a:graphic>
+          </wp:inline>
+        </w:drawing>
+      </w:r>
+    </w:p>
+    <w:p>
+      <w:pPr>
+        <w:pStyle w:val="Caption"/>
+      </w:pPr>
+      <w:bookmarkStart w:id="1" w:name="_Ref501483040"/>
+      <w:r>
+        <w:t xml:space="preserve">Figure </w:t>
+      </w:r>
       <w:fldSimple w:instr=" SEQ Figure \* ARABIC ">
         <w:r>
           <w:rPr>
             <w:noProof/>
           </w:rPr>
-          <w:t>2</w:t>
+          <w:t>3</w:t>
         </w:r>
       </w:fldSimple>
-      <w:r>
-        <w:t xml:space="preserve">: </w:t>
-      </w:r>
-      <w:r>
-        <w:t xml:space="preserve"> Optimality based on "</w:t>
-      </w:r>
-      <w:r>
-        <w:t>time elapsed</w:t>
-      </w:r>
-      <w:r>
-        <w:t>"</w:t>
-      </w:r>
-      <w:r>
-        <w:t xml:space="preserve"> (ideal for CPU constraint environments)</w:t>
+      <w:bookmarkEnd w:id="1"/>
+      <w:r>
+        <w:t>: Scatterplot "time elapsed" vs. "</w:t>
+      </w:r>
+      <w:proofErr w:type="spellStart"/>
+      <w:r>
+        <w:t>nr</w:t>
+      </w:r>
+      <w:proofErr w:type="spellEnd"/>
+      <w:r>
+        <w:t xml:space="preserve"> nodes expanded" for Problem 1</w:t>
+      </w:r>
+    </w:p>
+    <w:p>
+      <w:pPr>
+        <w:keepNext/>
+      </w:pPr>
+      <w:r>
+        <w:rPr>
+          <w:noProof/>
+        </w:rPr>
+        <w:lastRenderedPageBreak/>
+        <w:drawing>
+          <wp:inline distT="0" distB="0" distL="0" distR="0" wp14:anchorId="054CB96A" wp14:editId="06F81D8F">
+            <wp:extent cx="4816475" cy="2841625"/>
+            <wp:effectExtent l="0" t="0" r="3175" b="15875"/>
+            <wp:docPr id="3" name="Chart 3">
+              <a:extLst xmlns:a="http://schemas.openxmlformats.org/drawingml/2006/main">
+                <a:ext uri="{FF2B5EF4-FFF2-40B4-BE49-F238E27FC236}">
+                  <a16:creationId xmlns:a16="http://schemas.microsoft.com/office/drawing/2014/main" id="{97473B62-CABB-4851-9AF4-469634CF9AD4}"/>
+                </a:ext>
+              </a:extLst>
+            </wp:docPr>
+            <wp:cNvGraphicFramePr/>
+            <a:graphic xmlns:a="http://schemas.openxmlformats.org/drawingml/2006/main">
+              <a:graphicData uri="http://schemas.openxmlformats.org/drawingml/2006/chart">
+                <c:chart xmlns:c="http://schemas.openxmlformats.org/drawingml/2006/chart" xmlns:r="http://schemas.openxmlformats.org/officeDocument/2006/relationships" r:id="rId11"/>
+              </a:graphicData>
+            </a:graphic>
+          </wp:inline>
+        </w:drawing>
+      </w:r>
+    </w:p>
+    <w:p>
+      <w:pPr>
+        <w:pStyle w:val="Caption"/>
+      </w:pPr>
+      <w:bookmarkStart w:id="2" w:name="_Ref501483154"/>
+      <w:r>
+        <w:t xml:space="preserve">Figure </w:t>
+      </w:r>
+      <w:fldSimple w:instr=" SEQ Figure \* ARABIC ">
+        <w:r>
+          <w:rPr>
+            <w:noProof/>
+          </w:rPr>
+          <w:t>4</w:t>
+        </w:r>
+      </w:fldSimple>
+      <w:bookmarkEnd w:id="2"/>
+      <w:r>
+        <w:t>: Scatterplot "time elapsed" vs. "</w:t>
+      </w:r>
+      <w:proofErr w:type="spellStart"/>
+      <w:r>
+        <w:t>nr</w:t>
+      </w:r>
+      <w:proofErr w:type="spellEnd"/>
+      <w:r>
+        <w:t xml:space="preserve"> nodes expanded" for Problem </w:t>
+      </w:r>
+      <w:r>
+        <w:t>2</w:t>
+      </w:r>
+    </w:p>
+    <w:p>
+      <w:pPr>
+        <w:keepNext/>
+      </w:pPr>
+      <w:r>
+        <w:rPr>
+          <w:noProof/>
+        </w:rPr>
+        <w:drawing>
+          <wp:inline distT="0" distB="0" distL="0" distR="0" wp14:anchorId="015C0865" wp14:editId="12D055C5">
+            <wp:extent cx="4816475" cy="2841625"/>
+            <wp:effectExtent l="0" t="0" r="3175" b="15875"/>
+            <wp:docPr id="5" name="Chart 5">
+              <a:extLst xmlns:a="http://schemas.openxmlformats.org/drawingml/2006/main">
+                <a:ext uri="{FF2B5EF4-FFF2-40B4-BE49-F238E27FC236}">
+                  <a16:creationId xmlns:a16="http://schemas.microsoft.com/office/drawing/2014/main" id="{579011B6-5672-41A4-B3DB-7D20DD972B4B}"/>
+                </a:ext>
+              </a:extLst>
+            </wp:docPr>
+            <wp:cNvGraphicFramePr/>
+            <a:graphic xmlns:a="http://schemas.openxmlformats.org/drawingml/2006/main">
+              <a:graphicData uri="http://schemas.openxmlformats.org/drawingml/2006/chart">
+                <c:chart xmlns:c="http://schemas.openxmlformats.org/drawingml/2006/chart" xmlns:r="http://schemas.openxmlformats.org/officeDocument/2006/relationships" r:id="rId12"/>
+              </a:graphicData>
+            </a:graphic>
+          </wp:inline>
+        </w:drawing>
+      </w:r>
+    </w:p>
+    <w:p>
+      <w:pPr>
+        <w:pStyle w:val="Caption"/>
+      </w:pPr>
+      <w:bookmarkStart w:id="3" w:name="_Ref501483157"/>
+      <w:r>
+        <w:t xml:space="preserve">Figure </w:t>
+      </w:r>
+      <w:fldSimple w:instr=" SEQ Figure \* ARABIC ">
+        <w:r>
+          <w:rPr>
+            <w:noProof/>
+          </w:rPr>
+          <w:t>5</w:t>
+        </w:r>
+      </w:fldSimple>
+      <w:bookmarkEnd w:id="3"/>
+      <w:r>
+        <w:t>: Scatterplot "time elapsed" vs. "</w:t>
+      </w:r>
+      <w:proofErr w:type="spellStart"/>
+      <w:r>
+        <w:t>nr</w:t>
+      </w:r>
+      <w:proofErr w:type="spellEnd"/>
+      <w:r>
+        <w:t xml:space="preserve"> nodes expanded" for Problem </w:t>
+      </w:r>
+      <w:r>
+        <w:t>3</w:t>
       </w:r>
     </w:p>
     <w:p/>
     <w:p>
       <w:pPr>
+        <w:rPr>
+          <w:rFonts w:asciiTheme="majorHAnsi" w:eastAsiaTheme="majorEastAsia" w:hAnsiTheme="majorHAnsi" w:cstheme="majorBidi"/>
+          <w:color w:val="2F5496" w:themeColor="accent1" w:themeShade="BF"/>
+          <w:sz w:val="26"/>
+          <w:szCs w:val="26"/>
+        </w:rPr>
+      </w:pPr>
+      <w:r>
+        <w:br w:type="page"/>
+      </w:r>
+    </w:p>
+    <w:p>
+      <w:pPr>
         <w:pStyle w:val="Heading2"/>
       </w:pPr>
       <w:r>
+        <w:lastRenderedPageBreak/>
         <w:t>Discussion</w:t>
       </w:r>
     </w:p>
     <w:p>
       <w:r>
-        <w:t>The tables above show that depending on whether we care about “</w:t>
+        <w:t xml:space="preserve">The </w:t>
+      </w:r>
+      <w:r>
+        <w:t>analysis</w:t>
+      </w:r>
+      <w:r>
+        <w:t xml:space="preserve"> show</w:t>
+      </w:r>
+      <w:r>
+        <w:t>ed</w:t>
+      </w:r>
+      <w:r>
+        <w:t xml:space="preserve"> that depending on whether we care about “</w:t>
       </w:r>
       <w:proofErr w:type="spellStart"/>
       <w:r>
@@ -967,59 +1200,43 @@
       </w:r>
       <w:proofErr w:type="spellStart"/>
       <w:r>
+        <w:t>Plangraph</w:t>
+      </w:r>
+      <w:proofErr w:type="spellEnd"/>
+      <w:r>
+        <w:t xml:space="preserve"> </w:t>
+      </w:r>
+      <w:proofErr w:type="spellStart"/>
+      <w:r>
         <w:t>Levelsum</w:t>
       </w:r>
       <w:proofErr w:type="spellEnd"/>
       <w:r>
-        <w:t xml:space="preserve"> heuristics is optimal for a memory constraint environment as it expands a minimal number of nodes which saves memory. A*-Search with Ignore Preconditions heuristics is the optimal search for a CPU constraint environment </w:t>
-      </w:r>
-      <w:r>
-        <w:t>as it requires minimal CPU time</w:t>
+        <w:t xml:space="preserve"> heuristics is </w:t>
+      </w:r>
+      <w:r>
+        <w:t xml:space="preserve">optimal if we </w:t>
+      </w:r>
+      <w:r>
+        <w:t>want</w:t>
+      </w:r>
+      <w:r>
+        <w:t xml:space="preserve"> to minimize the number of expanded nodes. </w:t>
+      </w:r>
+      <w:r>
+        <w:t xml:space="preserve"> A*-Search with Ignore Preconditions heuristics is </w:t>
+      </w:r>
+      <w:r>
+        <w:t>optimal if we instead optimize</w:t>
+      </w:r>
+      <w:r>
+        <w:t xml:space="preserve"> time elapsed</w:t>
       </w:r>
       <w:r>
         <w:t>.</w:t>
       </w:r>
       <w:r>
         <w:t xml:space="preserve"> Note: Though time elapsed is the wall time I expect the CPU time not to be hugely different. Measuring CPU-cycles instead wall time would further clarify that claim.</w:t>
-      </w:r>
-    </w:p>
-    <w:p>
-      <w:r>
-        <w:t xml:space="preserve">It also </w:t>
-      </w:r>
-      <w:r>
-        <w:t>must</w:t>
-      </w:r>
-      <w:r>
-        <w:t xml:space="preserve"> be said that the </w:t>
-      </w:r>
-      <w:proofErr w:type="spellStart"/>
-      <w:r>
-        <w:t>Levelsum</w:t>
-      </w:r>
-      <w:proofErr w:type="spellEnd"/>
-      <w:r>
-        <w:t xml:space="preserve"> heuristic is a bad choice if we are not constraint by memory. </w:t>
-      </w:r>
-      <w:r>
-        <w:t xml:space="preserve">Even though the Planning Graph makes us expand into a minimal number of nodes its construction costs a lot of CPU-time.  I doubt that further code optimization would improve that significantly. </w:t>
-      </w:r>
-    </w:p>
-    <w:p>
-      <w:r>
-        <w:t>For easy problems (see Problem 1) non-heuristic search</w:t>
-      </w:r>
-      <w:r>
-        <w:t>es</w:t>
-      </w:r>
-      <w:r>
-        <w:t xml:space="preserve">, except Depth First Graph Search, is also a good option on CPU-constraint environments. But as complexity increases (see Problem 2 and 3) search with </w:t>
-      </w:r>
-      <w:r>
-        <w:t xml:space="preserve">a </w:t>
-      </w:r>
-      <w:r>
-        <w:t>heuristic is always better.</w:t>
       </w:r>
     </w:p>
     <w:p>
@@ -1036,25 +1253,7 @@
         </w:numPr>
       </w:pPr>
       <w:r>
-        <w:t>Non-heuristic search</w:t>
-      </w:r>
-      <w:r>
-        <w:t>es</w:t>
-      </w:r>
-      <w:r>
-        <w:t xml:space="preserve"> </w:t>
-      </w:r>
-      <w:r>
-        <w:t>are</w:t>
-      </w:r>
-      <w:r>
-        <w:t xml:space="preserve"> ideal for easy problems as </w:t>
-      </w:r>
-      <w:r>
-        <w:t>they are</w:t>
-      </w:r>
-      <w:r>
-        <w:t xml:space="preserve"> fast. </w:t>
+        <w:t>Depth-First-Graph Search without heuristic doesn’t work at all.</w:t>
       </w:r>
     </w:p>
     <w:p>
@@ -1066,16 +1265,21 @@
         </w:numPr>
       </w:pPr>
       <w:r>
-        <w:t>Searches with heuristics</w:t>
-      </w:r>
-      <w:r>
-        <w:t xml:space="preserve"> </w:t>
-      </w:r>
-      <w:r>
-        <w:t>are</w:t>
-      </w:r>
-      <w:r>
-        <w:t xml:space="preserve"> better when problems become harder.</w:t>
+        <w:t xml:space="preserve">Non-heuristic search is fast and yields good results for very easy problems. See </w:t>
+      </w:r>
+      <w:fldSimple w:instr=" REF _Ref501483040 ">
+        <w:r>
+          <w:t xml:space="preserve">Figure </w:t>
+        </w:r>
+        <w:r>
+          <w:rPr>
+            <w:noProof/>
+          </w:rPr>
+          <w:t>3</w:t>
+        </w:r>
+      </w:fldSimple>
+      <w:r>
+        <w:t xml:space="preserve"> where Breadth First and Uniform Cost Search are close to Ignore-Preconditions.</w:t>
       </w:r>
     </w:p>
     <w:p>
@@ -1087,18 +1291,81 @@
         </w:numPr>
       </w:pPr>
       <w:r>
-        <w:t xml:space="preserve">A*-search with </w:t>
+        <w:t xml:space="preserve">To make it more efficient a good heuristic is needed </w:t>
+      </w:r>
+      <w:sdt>
+        <w:sdtPr>
+          <w:id w:val="1692563835"/>
+          <w:citation/>
+        </w:sdtPr>
+        <w:sdtContent>
+          <w:r>
+            <w:fldChar w:fldCharType="begin"/>
+          </w:r>
+          <w:r>
+            <w:instrText xml:space="preserve">CITATION Rus \p 376 \l 2057 </w:instrText>
+          </w:r>
+          <w:r>
+            <w:fldChar w:fldCharType="separate"/>
+          </w:r>
+          <w:r>
+            <w:rPr>
+              <w:noProof/>
+            </w:rPr>
+            <w:t>(Russel &amp; Norvig, 2016, p. 376)</w:t>
+          </w:r>
+          <w:r>
+            <w:fldChar w:fldCharType="end"/>
+          </w:r>
+        </w:sdtContent>
+      </w:sdt>
+      <w:r>
+        <w:t xml:space="preserve">.  </w:t>
+      </w:r>
+      <w:r>
+        <w:t xml:space="preserve">See </w:t>
+      </w:r>
+      <w:fldSimple w:instr=" REF _Ref501483154 ">
+        <w:r>
+          <w:t xml:space="preserve">Figure </w:t>
+        </w:r>
+        <w:r>
+          <w:rPr>
+            <w:noProof/>
+          </w:rPr>
+          <w:t>4</w:t>
+        </w:r>
+      </w:fldSimple>
+      <w:r>
+        <w:t xml:space="preserve"> and </w:t>
+      </w:r>
+      <w:fldSimple w:instr=" REF _Ref501483157 ">
+        <w:r>
+          <w:t xml:space="preserve">Figure </w:t>
+        </w:r>
+        <w:r>
+          <w:rPr>
+            <w:noProof/>
+          </w:rPr>
+          <w:t>5</w:t>
+        </w:r>
+      </w:fldSimple>
+      <w:r>
+        <w:t xml:space="preserve"> where a heuristic search is better </w:t>
+      </w:r>
+      <w:r>
+        <w:t>independent of whether</w:t>
+      </w:r>
+      <w:r>
+        <w:t xml:space="preserve"> time elapsed or </w:t>
       </w:r>
       <w:proofErr w:type="spellStart"/>
       <w:r>
-        <w:t>Levelsum</w:t>
+        <w:t>nr</w:t>
       </w:r>
       <w:proofErr w:type="spellEnd"/>
       <w:r>
-        <w:t xml:space="preserve"> heuristic</w:t>
-      </w:r>
-      <w:r>
-        <w:t xml:space="preserve"> is exceptionally good given we must minimize the number of expanded nodes. </w:t>
+        <w:t xml:space="preserve"> nodes expanded is important.</w:t>
       </w:r>
     </w:p>
     <w:p>
@@ -1110,21 +1377,157 @@
         </w:numPr>
       </w:pPr>
       <w:r>
-        <w:t>A*-search with Ignore Preconditions</w:t>
-      </w:r>
+        <w:t>A*-search with</w:t>
+      </w:r>
+      <w:r>
+        <w:t xml:space="preserve"> the </w:t>
+      </w:r>
+      <w:proofErr w:type="spellStart"/>
+      <w:r>
+        <w:t>Plangraph</w:t>
+      </w:r>
+      <w:proofErr w:type="spellEnd"/>
+      <w:r>
+        <w:t xml:space="preserve"> </w:t>
+      </w:r>
+      <w:proofErr w:type="spellStart"/>
+      <w:r>
+        <w:t>Levelsum</w:t>
+      </w:r>
+      <w:proofErr w:type="spellEnd"/>
       <w:r>
         <w:t xml:space="preserve"> heuristic</w:t>
       </w:r>
       <w:r>
-        <w:t xml:space="preserve"> is under normal conditions (no memory constraint) the best choice as it is fast and can solve complex problems efficiently</w:t>
-      </w:r>
-      <w:r>
-        <w:t>.</w:t>
+        <w:t xml:space="preserve"> is </w:t>
+      </w:r>
+      <w:r>
+        <w:t xml:space="preserve">as expected giving good results even it’s inadmissible. </w:t>
+      </w:r>
+      <w:r>
+        <w:t xml:space="preserve">A </w:t>
+      </w:r>
+      <w:proofErr w:type="spellStart"/>
+      <w:r>
+        <w:t>Plangraph</w:t>
+      </w:r>
+      <w:proofErr w:type="spellEnd"/>
+      <w:r>
+        <w:t xml:space="preserve"> increases the accuracy of the estimates </w:t>
+      </w:r>
+      <w:sdt>
+        <w:sdtPr>
+          <w:id w:val="294265388"/>
+          <w:citation/>
+        </w:sdtPr>
+        <w:sdtContent>
+          <w:r>
+            <w:fldChar w:fldCharType="begin"/>
+          </w:r>
+          <w:r>
+            <w:instrText xml:space="preserve">CITATION Rus \p 379 \l 2057 </w:instrText>
+          </w:r>
+          <w:r>
+            <w:fldChar w:fldCharType="separate"/>
+          </w:r>
+          <w:r>
+            <w:rPr>
+              <w:noProof/>
+            </w:rPr>
+            <w:t>(Russel &amp; Norvig, 2016, p. 379)</w:t>
+          </w:r>
+          <w:r>
+            <w:fldChar w:fldCharType="end"/>
+          </w:r>
+        </w:sdtContent>
+      </w:sdt>
+      <w:r>
+        <w:t xml:space="preserve"> which</w:t>
+      </w:r>
+      <w:r>
+        <w:t xml:space="preserve"> can be seen in the </w:t>
+      </w:r>
+      <w:r>
+        <w:t xml:space="preserve">minimal number of nodes </w:t>
+      </w:r>
+      <w:r>
+        <w:t>expanded.</w:t>
+      </w:r>
+    </w:p>
+    <w:p>
+      <w:pPr>
+        <w:pStyle w:val="ListParagraph"/>
+        <w:numPr>
+          <w:ilvl w:val="0"/>
+          <w:numId w:val="1"/>
+        </w:numPr>
+      </w:pPr>
+      <w:r>
+        <w:t>A*-search with</w:t>
+      </w:r>
+      <w:r>
+        <w:t xml:space="preserve"> the</w:t>
+      </w:r>
+      <w:r>
+        <w:t xml:space="preserve"> Ignore Preconditions</w:t>
+      </w:r>
+      <w:r>
+        <w:t xml:space="preserve"> heuristic</w:t>
+      </w:r>
+      <w:r>
+        <w:t xml:space="preserve"> </w:t>
+      </w:r>
+      <w:r>
+        <w:t xml:space="preserve">is quicker but less accurate as the </w:t>
+      </w:r>
+      <w:proofErr w:type="spellStart"/>
+      <w:r>
+        <w:t>Plangraph</w:t>
+      </w:r>
+      <w:proofErr w:type="spellEnd"/>
+      <w:r>
+        <w:t xml:space="preserve"> </w:t>
+      </w:r>
+      <w:proofErr w:type="spellStart"/>
+      <w:r>
+        <w:t>Levelsum</w:t>
+      </w:r>
+      <w:proofErr w:type="spellEnd"/>
+      <w:r>
+        <w:t xml:space="preserve"> heuristic. Mo</w:t>
+      </w:r>
+      <w:bookmarkStart w:id="4" w:name="_GoBack"/>
+      <w:bookmarkEnd w:id="4"/>
+      <w:r>
+        <w:t>re node</w:t>
+      </w:r>
+      <w:r>
+        <w:t>s</w:t>
+      </w:r>
+      <w:r>
+        <w:t xml:space="preserve"> are therefor</w:t>
+      </w:r>
+      <w:r>
+        <w:t>e</w:t>
+      </w:r>
+      <w:r>
+        <w:t xml:space="preserve"> expanded but overall less CPU cycles are needed</w:t>
+      </w:r>
+      <w:r>
+        <w:t xml:space="preserve">. This might be because no </w:t>
+      </w:r>
+      <w:proofErr w:type="spellStart"/>
+      <w:r>
+        <w:t>Plangraph</w:t>
+      </w:r>
+      <w:proofErr w:type="spellEnd"/>
+      <w:r>
+        <w:t xml:space="preserve"> needs to be constructed.</w:t>
       </w:r>
     </w:p>
     <w:p/>
     <w:sectPr>
-      <w:footerReference w:type="default" r:id="rId10"/>
+      <w:footerReference w:type="default" r:id="rId13"/>
       <w:pgSz w:w="11906" w:h="16838"/>
       <w:pgMar w:top="1440" w:right="1440" w:bottom="1440" w:left="1440" w:header="708" w:footer="708" w:gutter="0"/>
       <w:cols w:space="708"/>
@@ -1974,7 +2377,4123 @@
       <w:contextualSpacing/>
     </w:pPr>
   </w:style>
+  <w:style w:type="paragraph" w:styleId="BalloonText">
+    <w:name w:val="Balloon Text"/>
+    <w:basedOn w:val="Normal"/>
+    <w:link w:val="BalloonTextChar"/>
+    <w:uiPriority w:val="99"/>
+    <w:semiHidden/>
+    <w:unhideWhenUsed/>
+    <w:rsid w:val="00FB5488"/>
+    <w:pPr>
+      <w:spacing w:after="0" w:line="240" w:lineRule="auto"/>
+    </w:pPr>
+    <w:rPr>
+      <w:rFonts w:ascii="Segoe UI" w:hAnsi="Segoe UI" w:cs="Segoe UI"/>
+      <w:sz w:val="18"/>
+      <w:szCs w:val="18"/>
+    </w:rPr>
+  </w:style>
+  <w:style w:type="character" w:customStyle="1" w:styleId="BalloonTextChar">
+    <w:name w:val="Balloon Text Char"/>
+    <w:basedOn w:val="DefaultParagraphFont"/>
+    <w:link w:val="BalloonText"/>
+    <w:uiPriority w:val="99"/>
+    <w:semiHidden/>
+    <w:rsid w:val="00FB5488"/>
+    <w:rPr>
+      <w:rFonts w:ascii="Segoe UI" w:hAnsi="Segoe UI" w:cs="Segoe UI"/>
+      <w:sz w:val="18"/>
+      <w:szCs w:val="18"/>
+    </w:rPr>
+  </w:style>
 </w:styles>
+</file>
+
+<file path=word/charts/chart1.xml><?xml version="1.0" encoding="utf-8"?>
+<c:chartSpace xmlns:c="http://schemas.openxmlformats.org/drawingml/2006/chart" xmlns:a="http://schemas.openxmlformats.org/drawingml/2006/main" xmlns:r="http://schemas.openxmlformats.org/officeDocument/2006/relationships" xmlns:c16r2="http://schemas.microsoft.com/office/drawing/2015/06/chart">
+  <c:date1904 val="0"/>
+  <c:lang val="en-US"/>
+  <c:roundedCorners val="0"/>
+  <mc:AlternateContent xmlns:mc="http://schemas.openxmlformats.org/markup-compatibility/2006">
+    <mc:Choice xmlns:c14="http://schemas.microsoft.com/office/drawing/2007/8/2/chart" Requires="c14">
+      <c14:style val="102"/>
+    </mc:Choice>
+    <mc:Fallback>
+      <c:style val="2"/>
+    </mc:Fallback>
+  </mc:AlternateContent>
+  <c:chart>
+    <c:title>
+      <c:tx>
+        <c:rich>
+          <a:bodyPr rot="0" spcFirstLastPara="1" vertOverflow="ellipsis" vert="horz" wrap="square" anchor="ctr" anchorCtr="1"/>
+          <a:lstStyle/>
+          <a:p>
+            <a:pPr>
+              <a:defRPr sz="1400" b="0" i="0" u="none" strike="noStrike" kern="1200" spc="0" baseline="0">
+                <a:solidFill>
+                  <a:schemeClr val="tx1">
+                    <a:lumMod val="65000"/>
+                    <a:lumOff val="35000"/>
+                  </a:schemeClr>
+                </a:solidFill>
+                <a:latin typeface="+mn-lt"/>
+                <a:ea typeface="+mn-ea"/>
+                <a:cs typeface="+mn-cs"/>
+              </a:defRPr>
+            </a:pPr>
+            <a:r>
+              <a:rPr lang="en-GB"/>
+              <a:t>Optimality Problem 1</a:t>
+            </a:r>
+          </a:p>
+        </c:rich>
+      </c:tx>
+      <c:overlay val="0"/>
+      <c:spPr>
+        <a:noFill/>
+        <a:ln>
+          <a:noFill/>
+        </a:ln>
+        <a:effectLst/>
+      </c:spPr>
+      <c:txPr>
+        <a:bodyPr rot="0" spcFirstLastPara="1" vertOverflow="ellipsis" vert="horz" wrap="square" anchor="ctr" anchorCtr="1"/>
+        <a:lstStyle/>
+        <a:p>
+          <a:pPr>
+            <a:defRPr sz="1400" b="0" i="0" u="none" strike="noStrike" kern="1200" spc="0" baseline="0">
+              <a:solidFill>
+                <a:schemeClr val="tx1">
+                  <a:lumMod val="65000"/>
+                  <a:lumOff val="35000"/>
+                </a:schemeClr>
+              </a:solidFill>
+              <a:latin typeface="+mn-lt"/>
+              <a:ea typeface="+mn-ea"/>
+              <a:cs typeface="+mn-cs"/>
+            </a:defRPr>
+          </a:pPr>
+          <a:endParaRPr lang="en-US"/>
+        </a:p>
+      </c:txPr>
+    </c:title>
+    <c:autoTitleDeleted val="0"/>
+    <c:plotArea>
+      <c:layout>
+        <c:manualLayout>
+          <c:layoutTarget val="inner"/>
+          <c:xMode val="edge"/>
+          <c:yMode val="edge"/>
+          <c:x val="0.10275315453729129"/>
+          <c:y val="0.14462041965424713"/>
+          <c:w val="0.85066028578991892"/>
+          <c:h val="0.70759653367351416"/>
+        </c:manualLayout>
+      </c:layout>
+      <c:scatterChart>
+        <c:scatterStyle val="lineMarker"/>
+        <c:varyColors val="0"/>
+        <c:ser>
+          <c:idx val="0"/>
+          <c:order val="0"/>
+          <c:tx>
+            <c:strRef>
+              <c:f>'Plot Problem 1'!$B$1</c:f>
+              <c:strCache>
+                <c:ptCount val="1"/>
+                <c:pt idx="0">
+                  <c:v>Optimality Node expansions</c:v>
+                </c:pt>
+              </c:strCache>
+            </c:strRef>
+          </c:tx>
+          <c:spPr>
+            <a:ln w="19050" cap="rnd">
+              <a:noFill/>
+              <a:round/>
+            </a:ln>
+            <a:effectLst/>
+          </c:spPr>
+          <c:marker>
+            <c:symbol val="circle"/>
+            <c:size val="5"/>
+            <c:spPr>
+              <a:solidFill>
+                <a:schemeClr val="accent1"/>
+              </a:solidFill>
+              <a:ln w="9525">
+                <a:solidFill>
+                  <a:schemeClr val="accent1"/>
+                </a:solidFill>
+              </a:ln>
+              <a:effectLst/>
+            </c:spPr>
+          </c:marker>
+          <c:dLbls>
+            <c:dLbl>
+              <c:idx val="0"/>
+              <c:layout>
+                <c:manualLayout>
+                  <c:x val="4.7222222222222221E-2"/>
+                  <c:y val="-1.8518518518518517E-2"/>
+                </c:manualLayout>
+              </c:layout>
+              <c:tx>
+                <c:rich>
+                  <a:bodyPr/>
+                  <a:lstStyle/>
+                  <a:p>
+                    <a:r>
+                      <a:rPr lang="en-US"/>
+                      <a:t>breadth_first</a:t>
+                    </a:r>
+                  </a:p>
+                </c:rich>
+              </c:tx>
+              <c:showLegendKey val="0"/>
+              <c:showVal val="1"/>
+              <c:showCatName val="0"/>
+              <c:showSerName val="0"/>
+              <c:showPercent val="0"/>
+              <c:showBubbleSize val="0"/>
+              <c:extLst>
+                <c:ext xmlns:c15="http://schemas.microsoft.com/office/drawing/2012/chart" uri="{CE6537A1-D6FC-4f65-9D91-7224C49458BB}"/>
+                <c:ext xmlns:c16="http://schemas.microsoft.com/office/drawing/2014/chart" uri="{C3380CC4-5D6E-409C-BE32-E72D297353CC}">
+                  <c16:uniqueId val="{00000000-F89F-474A-A02B-6766F94AEF56}"/>
+                </c:ext>
+              </c:extLst>
+            </c:dLbl>
+            <c:dLbl>
+              <c:idx val="1"/>
+              <c:tx>
+                <c:rich>
+                  <a:bodyPr/>
+                  <a:lstStyle/>
+                  <a:p>
+                    <a:r>
+                      <a:rPr lang="en-US" sz="900" b="0" i="0" u="none" strike="noStrike" baseline="0">
+                        <a:effectLst/>
+                      </a:rPr>
+                      <a:t>depth_first_graph</a:t>
+                    </a:r>
+                    <a:endParaRPr lang="en-US"/>
+                  </a:p>
+                </c:rich>
+              </c:tx>
+              <c:showLegendKey val="0"/>
+              <c:showVal val="1"/>
+              <c:showCatName val="0"/>
+              <c:showSerName val="0"/>
+              <c:showPercent val="0"/>
+              <c:showBubbleSize val="0"/>
+              <c:extLst>
+                <c:ext xmlns:c15="http://schemas.microsoft.com/office/drawing/2012/chart" uri="{CE6537A1-D6FC-4f65-9D91-7224C49458BB}"/>
+                <c:ext xmlns:c16="http://schemas.microsoft.com/office/drawing/2014/chart" uri="{C3380CC4-5D6E-409C-BE32-E72D297353CC}">
+                  <c16:uniqueId val="{00000001-F89F-474A-A02B-6766F94AEF56}"/>
+                </c:ext>
+              </c:extLst>
+            </c:dLbl>
+            <c:dLbl>
+              <c:idx val="2"/>
+              <c:layout>
+                <c:manualLayout>
+                  <c:x val="9.7220034995625041E-3"/>
+                  <c:y val="5.3240740740740741E-2"/>
+                </c:manualLayout>
+              </c:layout>
+              <c:tx>
+                <c:rich>
+                  <a:bodyPr rot="0" spcFirstLastPara="1" vertOverflow="ellipsis" vert="horz" wrap="square" lIns="38100" tIns="19050" rIns="38100" bIns="19050" anchor="ctr" anchorCtr="1">
+                    <a:noAutofit/>
+                  </a:bodyPr>
+                  <a:lstStyle/>
+                  <a:p>
+                    <a:pPr>
+                      <a:defRPr sz="900" b="0" i="0" u="none" strike="noStrike" kern="1200" baseline="0">
+                        <a:solidFill>
+                          <a:schemeClr val="tx1">
+                            <a:lumMod val="75000"/>
+                            <a:lumOff val="25000"/>
+                          </a:schemeClr>
+                        </a:solidFill>
+                        <a:latin typeface="+mn-lt"/>
+                        <a:ea typeface="+mn-ea"/>
+                        <a:cs typeface="+mn-cs"/>
+                      </a:defRPr>
+                    </a:pPr>
+                    <a:r>
+                      <a:rPr lang="en-US" sz="900" b="0" i="0" u="none" strike="noStrike" baseline="0">
+                        <a:effectLst/>
+                      </a:rPr>
+                      <a:t>uniform_cost_search</a:t>
+                    </a:r>
+                    <a:r>
+                      <a:rPr lang="en-US" sz="900" b="0" i="0" u="none" strike="noStrike" baseline="0"/>
+                      <a:t> </a:t>
+                    </a:r>
+                    <a:endParaRPr lang="en-US"/>
+                  </a:p>
+                </c:rich>
+              </c:tx>
+              <c:spPr>
+                <a:noFill/>
+                <a:ln>
+                  <a:noFill/>
+                </a:ln>
+                <a:effectLst/>
+              </c:spPr>
+              <c:txPr>
+                <a:bodyPr rot="0" spcFirstLastPara="1" vertOverflow="ellipsis" vert="horz" wrap="square" lIns="38100" tIns="19050" rIns="38100" bIns="19050" anchor="ctr" anchorCtr="1">
+                  <a:noAutofit/>
+                </a:bodyPr>
+                <a:lstStyle/>
+                <a:p>
+                  <a:pPr>
+                    <a:defRPr sz="900" b="0" i="0" u="none" strike="noStrike" kern="1200" baseline="0">
+                      <a:solidFill>
+                        <a:schemeClr val="tx1">
+                          <a:lumMod val="75000"/>
+                          <a:lumOff val="25000"/>
+                        </a:schemeClr>
+                      </a:solidFill>
+                      <a:latin typeface="+mn-lt"/>
+                      <a:ea typeface="+mn-ea"/>
+                      <a:cs typeface="+mn-cs"/>
+                    </a:defRPr>
+                  </a:pPr>
+                  <a:endParaRPr lang="en-US"/>
+                </a:p>
+              </c:txPr>
+              <c:showLegendKey val="0"/>
+              <c:showVal val="1"/>
+              <c:showCatName val="0"/>
+              <c:showSerName val="0"/>
+              <c:showPercent val="0"/>
+              <c:showBubbleSize val="0"/>
+              <c:extLst>
+                <c:ext xmlns:c15="http://schemas.microsoft.com/office/drawing/2012/chart" uri="{CE6537A1-D6FC-4f65-9D91-7224C49458BB}">
+                  <c15:layout>
+                    <c:manualLayout>
+                      <c:w val="0.2936111111111111"/>
+                      <c:h val="8.3194444444444446E-2"/>
+                    </c:manualLayout>
+                  </c15:layout>
+                </c:ext>
+                <c:ext xmlns:c16="http://schemas.microsoft.com/office/drawing/2014/chart" uri="{C3380CC4-5D6E-409C-BE32-E72D297353CC}">
+                  <c16:uniqueId val="{00000002-F89F-474A-A02B-6766F94AEF56}"/>
+                </c:ext>
+              </c:extLst>
+            </c:dLbl>
+            <c:dLbl>
+              <c:idx val="3"/>
+              <c:layout>
+                <c:manualLayout>
+                  <c:x val="0.05"/>
+                  <c:y val="1.8226888305628463E-7"/>
+                </c:manualLayout>
+              </c:layout>
+              <c:tx>
+                <c:rich>
+                  <a:bodyPr/>
+                  <a:lstStyle/>
+                  <a:p>
+                    <a:fld id="{0665C7DF-AF98-4E9D-81B4-1359A61B0C82}" type="CELLREF">
+                      <a:rPr lang="en-US"/>
+                      <a:pPr/>
+                      <a:t>[CELLREF]</a:t>
+                    </a:fld>
+                    <a:endParaRPr lang="en-GB"/>
+                  </a:p>
+                </c:rich>
+              </c:tx>
+              <c:showLegendKey val="0"/>
+              <c:showVal val="1"/>
+              <c:showCatName val="0"/>
+              <c:showSerName val="0"/>
+              <c:showPercent val="0"/>
+              <c:showBubbleSize val="0"/>
+              <c:extLst>
+                <c:ext xmlns:c15="http://schemas.microsoft.com/office/drawing/2012/chart" uri="{CE6537A1-D6FC-4f65-9D91-7224C49458BB}">
+                  <c15:layout>
+                    <c:manualLayout>
+                      <c:w val="0.26930555555555558"/>
+                      <c:h val="6.4745552639253412E-2"/>
+                    </c:manualLayout>
+                  </c15:layout>
+                  <c15:dlblFieldTable>
+                    <c15:dlblFTEntry>
+                      <c15:txfldGUID>{0665C7DF-AF98-4E9D-81B4-1359A61B0C82}</c15:txfldGUID>
+                      <c15:f>'[planning solutios analysis.xlsx]Plot Problem 1'!$A$5</c15:f>
+                      <c15:dlblFieldTableCache>
+                        <c:ptCount val="1"/>
+                        <c:pt idx="0">
+                          <c:v>h_ignore_preconditions</c:v>
+                        </c:pt>
+                      </c15:dlblFieldTableCache>
+                    </c15:dlblFTEntry>
+                  </c15:dlblFieldTable>
+                  <c15:showDataLabelsRange val="0"/>
+                </c:ext>
+                <c:ext xmlns:c16="http://schemas.microsoft.com/office/drawing/2014/chart" uri="{C3380CC4-5D6E-409C-BE32-E72D297353CC}">
+                  <c16:uniqueId val="{00000003-F89F-474A-A02B-6766F94AEF56}"/>
+                </c:ext>
+              </c:extLst>
+            </c:dLbl>
+            <c:dLbl>
+              <c:idx val="4"/>
+              <c:layout>
+                <c:manualLayout>
+                  <c:x val="-0.18888888888888891"/>
+                  <c:y val="-1.8518336249635461E-2"/>
+                </c:manualLayout>
+              </c:layout>
+              <c:tx>
+                <c:rich>
+                  <a:bodyPr/>
+                  <a:lstStyle/>
+                  <a:p>
+                    <a:fld id="{7FE95BE8-9B83-46AA-A893-CC7CF52AF27D}" type="CELLREF">
+                      <a:rPr lang="en-US"/>
+                      <a:pPr/>
+                      <a:t>[CELLREF]</a:t>
+                    </a:fld>
+                    <a:endParaRPr lang="en-GB"/>
+                  </a:p>
+                </c:rich>
+              </c:tx>
+              <c:showLegendKey val="0"/>
+              <c:showVal val="1"/>
+              <c:showCatName val="0"/>
+              <c:showSerName val="0"/>
+              <c:showPercent val="0"/>
+              <c:showBubbleSize val="0"/>
+              <c:extLst>
+                <c:ext xmlns:c15="http://schemas.microsoft.com/office/drawing/2012/chart" uri="{CE6537A1-D6FC-4f65-9D91-7224C49458BB}">
+                  <c15:layout>
+                    <c:manualLayout>
+                      <c:w val="0.18719444444444444"/>
+                      <c:h val="6.4745552639253412E-2"/>
+                    </c:manualLayout>
+                  </c15:layout>
+                  <c15:dlblFieldTable>
+                    <c15:dlblFTEntry>
+                      <c15:txfldGUID>{7FE95BE8-9B83-46AA-A893-CC7CF52AF27D}</c15:txfldGUID>
+                      <c15:f>'[planning solutios analysis.xlsx]Plot Problem 1'!$A$6</c15:f>
+                      <c15:dlblFieldTableCache>
+                        <c:ptCount val="1"/>
+                        <c:pt idx="0">
+                          <c:v>h_pg_levelsum</c:v>
+                        </c:pt>
+                      </c15:dlblFieldTableCache>
+                    </c15:dlblFTEntry>
+                  </c15:dlblFieldTable>
+                  <c15:showDataLabelsRange val="0"/>
+                </c:ext>
+                <c:ext xmlns:c16="http://schemas.microsoft.com/office/drawing/2014/chart" uri="{C3380CC4-5D6E-409C-BE32-E72D297353CC}">
+                  <c16:uniqueId val="{00000004-F89F-474A-A02B-6766F94AEF56}"/>
+                </c:ext>
+              </c:extLst>
+            </c:dLbl>
+            <c:spPr>
+              <a:noFill/>
+              <a:ln>
+                <a:noFill/>
+              </a:ln>
+              <a:effectLst/>
+            </c:spPr>
+            <c:txPr>
+              <a:bodyPr rot="0" spcFirstLastPara="1" vertOverflow="ellipsis" vert="horz" wrap="square" lIns="38100" tIns="19050" rIns="38100" bIns="19050" anchor="ctr" anchorCtr="1">
+                <a:spAutoFit/>
+              </a:bodyPr>
+              <a:lstStyle/>
+              <a:p>
+                <a:pPr>
+                  <a:defRPr sz="900" b="0" i="0" u="none" strike="noStrike" kern="1200" baseline="0">
+                    <a:solidFill>
+                      <a:schemeClr val="tx1">
+                        <a:lumMod val="75000"/>
+                        <a:lumOff val="25000"/>
+                      </a:schemeClr>
+                    </a:solidFill>
+                    <a:latin typeface="+mn-lt"/>
+                    <a:ea typeface="+mn-ea"/>
+                    <a:cs typeface="+mn-cs"/>
+                  </a:defRPr>
+                </a:pPr>
+                <a:endParaRPr lang="en-US"/>
+              </a:p>
+            </c:txPr>
+            <c:showLegendKey val="0"/>
+            <c:showVal val="1"/>
+            <c:showCatName val="0"/>
+            <c:showSerName val="0"/>
+            <c:showPercent val="0"/>
+            <c:showBubbleSize val="0"/>
+            <c:showLeaderLines val="0"/>
+            <c:extLst>
+              <c:ext xmlns:c15="http://schemas.microsoft.com/office/drawing/2012/chart" uri="{CE6537A1-D6FC-4f65-9D91-7224C49458BB}">
+                <c15:showLeaderLines val="1"/>
+                <c15:leaderLines>
+                  <c:spPr>
+                    <a:ln w="9525" cap="flat" cmpd="sng" algn="ctr">
+                      <a:solidFill>
+                        <a:schemeClr val="tx1">
+                          <a:lumMod val="35000"/>
+                          <a:lumOff val="65000"/>
+                        </a:schemeClr>
+                      </a:solidFill>
+                      <a:round/>
+                    </a:ln>
+                    <a:effectLst/>
+                  </c:spPr>
+                </c15:leaderLines>
+              </c:ext>
+            </c:extLst>
+          </c:dLbls>
+          <c:xVal>
+            <c:numRef>
+              <c:f>'Plot Problem 1'!$B$2:$B$6</c:f>
+              <c:numCache>
+                <c:formatCode>General</c:formatCode>
+                <c:ptCount val="5"/>
+                <c:pt idx="0">
+                  <c:v>25.6</c:v>
+                </c:pt>
+                <c:pt idx="1">
+                  <c:v>4.7</c:v>
+                </c:pt>
+                <c:pt idx="2">
+                  <c:v>20</c:v>
+                </c:pt>
+                <c:pt idx="3">
+                  <c:v>26.8</c:v>
+                </c:pt>
+                <c:pt idx="4">
+                  <c:v>100</c:v>
+                </c:pt>
+              </c:numCache>
+            </c:numRef>
+          </c:xVal>
+          <c:yVal>
+            <c:numRef>
+              <c:f>'Plot Problem 1'!$C$2:$C$6</c:f>
+              <c:numCache>
+                <c:formatCode>General</c:formatCode>
+                <c:ptCount val="5"/>
+                <c:pt idx="0">
+                  <c:v>49.5</c:v>
+                </c:pt>
+                <c:pt idx="1">
+                  <c:v>9</c:v>
+                </c:pt>
+                <c:pt idx="2">
+                  <c:v>41.5</c:v>
+                </c:pt>
+                <c:pt idx="3">
+                  <c:v>43.9</c:v>
+                </c:pt>
+                <c:pt idx="4">
+                  <c:v>1.4</c:v>
+                </c:pt>
+              </c:numCache>
+            </c:numRef>
+          </c:yVal>
+          <c:smooth val="0"/>
+          <c:extLst>
+            <c:ext xmlns:c16="http://schemas.microsoft.com/office/drawing/2014/chart" uri="{C3380CC4-5D6E-409C-BE32-E72D297353CC}">
+              <c16:uniqueId val="{00000005-F89F-474A-A02B-6766F94AEF56}"/>
+            </c:ext>
+          </c:extLst>
+        </c:ser>
+        <c:dLbls>
+          <c:showLegendKey val="0"/>
+          <c:showVal val="0"/>
+          <c:showCatName val="0"/>
+          <c:showSerName val="0"/>
+          <c:showPercent val="0"/>
+          <c:showBubbleSize val="0"/>
+        </c:dLbls>
+        <c:axId val="687801040"/>
+        <c:axId val="687802352"/>
+      </c:scatterChart>
+      <c:valAx>
+        <c:axId val="687801040"/>
+        <c:scaling>
+          <c:orientation val="minMax"/>
+          <c:max val="110"/>
+          <c:min val="0"/>
+        </c:scaling>
+        <c:delete val="0"/>
+        <c:axPos val="b"/>
+        <c:majorGridlines>
+          <c:spPr>
+            <a:ln w="9525" cap="flat" cmpd="sng" algn="ctr">
+              <a:solidFill>
+                <a:schemeClr val="tx1">
+                  <a:lumMod val="15000"/>
+                  <a:lumOff val="85000"/>
+                </a:schemeClr>
+              </a:solidFill>
+              <a:round/>
+            </a:ln>
+            <a:effectLst/>
+          </c:spPr>
+        </c:majorGridlines>
+        <c:title>
+          <c:tx>
+            <c:rich>
+              <a:bodyPr rot="0" spcFirstLastPara="1" vertOverflow="ellipsis" vert="horz" wrap="square" anchor="ctr" anchorCtr="1"/>
+              <a:lstStyle/>
+              <a:p>
+                <a:pPr>
+                  <a:defRPr sz="1000" b="0" i="0" u="none" strike="noStrike" kern="1200" baseline="0">
+                    <a:solidFill>
+                      <a:schemeClr val="tx1">
+                        <a:lumMod val="65000"/>
+                        <a:lumOff val="35000"/>
+                      </a:schemeClr>
+                    </a:solidFill>
+                    <a:latin typeface="+mn-lt"/>
+                    <a:ea typeface="+mn-ea"/>
+                    <a:cs typeface="+mn-cs"/>
+                  </a:defRPr>
+                </a:pPr>
+                <a:r>
+                  <a:rPr lang="en-GB"/>
+                  <a:t>Optimality</a:t>
+                </a:r>
+                <a:r>
+                  <a:rPr lang="en-GB" baseline="0"/>
+                  <a:t> Nr Node Expansions</a:t>
+                </a:r>
+                <a:endParaRPr lang="en-GB"/>
+              </a:p>
+            </c:rich>
+          </c:tx>
+          <c:overlay val="0"/>
+          <c:spPr>
+            <a:noFill/>
+            <a:ln>
+              <a:noFill/>
+            </a:ln>
+            <a:effectLst/>
+          </c:spPr>
+          <c:txPr>
+            <a:bodyPr rot="0" spcFirstLastPara="1" vertOverflow="ellipsis" vert="horz" wrap="square" anchor="ctr" anchorCtr="1"/>
+            <a:lstStyle/>
+            <a:p>
+              <a:pPr>
+                <a:defRPr sz="1000" b="0" i="0" u="none" strike="noStrike" kern="1200" baseline="0">
+                  <a:solidFill>
+                    <a:schemeClr val="tx1">
+                      <a:lumMod val="65000"/>
+                      <a:lumOff val="35000"/>
+                    </a:schemeClr>
+                  </a:solidFill>
+                  <a:latin typeface="+mn-lt"/>
+                  <a:ea typeface="+mn-ea"/>
+                  <a:cs typeface="+mn-cs"/>
+                </a:defRPr>
+              </a:pPr>
+              <a:endParaRPr lang="en-US"/>
+            </a:p>
+          </c:txPr>
+        </c:title>
+        <c:numFmt formatCode="General" sourceLinked="1"/>
+        <c:majorTickMark val="none"/>
+        <c:minorTickMark val="none"/>
+        <c:tickLblPos val="nextTo"/>
+        <c:spPr>
+          <a:noFill/>
+          <a:ln w="9525" cap="flat" cmpd="sng" algn="ctr">
+            <a:solidFill>
+              <a:schemeClr val="tx1">
+                <a:lumMod val="25000"/>
+                <a:lumOff val="75000"/>
+              </a:schemeClr>
+            </a:solidFill>
+            <a:round/>
+          </a:ln>
+          <a:effectLst/>
+        </c:spPr>
+        <c:txPr>
+          <a:bodyPr rot="-60000000" spcFirstLastPara="1" vertOverflow="ellipsis" vert="horz" wrap="square" anchor="ctr" anchorCtr="1"/>
+          <a:lstStyle/>
+          <a:p>
+            <a:pPr>
+              <a:defRPr sz="900" b="0" i="0" u="none" strike="noStrike" kern="1200" baseline="0">
+                <a:solidFill>
+                  <a:schemeClr val="tx1">
+                    <a:lumMod val="65000"/>
+                    <a:lumOff val="35000"/>
+                  </a:schemeClr>
+                </a:solidFill>
+                <a:latin typeface="+mn-lt"/>
+                <a:ea typeface="+mn-ea"/>
+                <a:cs typeface="+mn-cs"/>
+              </a:defRPr>
+            </a:pPr>
+            <a:endParaRPr lang="en-US"/>
+          </a:p>
+        </c:txPr>
+        <c:crossAx val="687802352"/>
+        <c:crosses val="autoZero"/>
+        <c:crossBetween val="midCat"/>
+      </c:valAx>
+      <c:valAx>
+        <c:axId val="687802352"/>
+        <c:scaling>
+          <c:orientation val="minMax"/>
+        </c:scaling>
+        <c:delete val="0"/>
+        <c:axPos val="l"/>
+        <c:majorGridlines>
+          <c:spPr>
+            <a:ln w="9525" cap="flat" cmpd="sng" algn="ctr">
+              <a:solidFill>
+                <a:schemeClr val="tx1">
+                  <a:lumMod val="15000"/>
+                  <a:lumOff val="85000"/>
+                </a:schemeClr>
+              </a:solidFill>
+              <a:round/>
+            </a:ln>
+            <a:effectLst/>
+          </c:spPr>
+        </c:majorGridlines>
+        <c:title>
+          <c:tx>
+            <c:rich>
+              <a:bodyPr rot="-5400000" spcFirstLastPara="1" vertOverflow="ellipsis" vert="horz" wrap="square" anchor="ctr" anchorCtr="1"/>
+              <a:lstStyle/>
+              <a:p>
+                <a:pPr>
+                  <a:defRPr sz="1000" b="0" i="0" u="none" strike="noStrike" kern="1200" baseline="0">
+                    <a:solidFill>
+                      <a:schemeClr val="tx1">
+                        <a:lumMod val="65000"/>
+                        <a:lumOff val="35000"/>
+                      </a:schemeClr>
+                    </a:solidFill>
+                    <a:latin typeface="+mn-lt"/>
+                    <a:ea typeface="+mn-ea"/>
+                    <a:cs typeface="+mn-cs"/>
+                  </a:defRPr>
+                </a:pPr>
+                <a:r>
+                  <a:rPr lang="en-GB"/>
+                  <a:t>Optimality Time</a:t>
+                </a:r>
+                <a:r>
+                  <a:rPr lang="en-GB" baseline="0"/>
+                  <a:t> Elapsed</a:t>
+                </a:r>
+                <a:endParaRPr lang="en-GB"/>
+              </a:p>
+            </c:rich>
+          </c:tx>
+          <c:overlay val="0"/>
+          <c:spPr>
+            <a:noFill/>
+            <a:ln>
+              <a:noFill/>
+            </a:ln>
+            <a:effectLst/>
+          </c:spPr>
+          <c:txPr>
+            <a:bodyPr rot="-5400000" spcFirstLastPara="1" vertOverflow="ellipsis" vert="horz" wrap="square" anchor="ctr" anchorCtr="1"/>
+            <a:lstStyle/>
+            <a:p>
+              <a:pPr>
+                <a:defRPr sz="1000" b="0" i="0" u="none" strike="noStrike" kern="1200" baseline="0">
+                  <a:solidFill>
+                    <a:schemeClr val="tx1">
+                      <a:lumMod val="65000"/>
+                      <a:lumOff val="35000"/>
+                    </a:schemeClr>
+                  </a:solidFill>
+                  <a:latin typeface="+mn-lt"/>
+                  <a:ea typeface="+mn-ea"/>
+                  <a:cs typeface="+mn-cs"/>
+                </a:defRPr>
+              </a:pPr>
+              <a:endParaRPr lang="en-US"/>
+            </a:p>
+          </c:txPr>
+        </c:title>
+        <c:numFmt formatCode="General" sourceLinked="1"/>
+        <c:majorTickMark val="none"/>
+        <c:minorTickMark val="none"/>
+        <c:tickLblPos val="nextTo"/>
+        <c:spPr>
+          <a:noFill/>
+          <a:ln w="9525" cap="flat" cmpd="sng" algn="ctr">
+            <a:solidFill>
+              <a:schemeClr val="tx1">
+                <a:lumMod val="25000"/>
+                <a:lumOff val="75000"/>
+              </a:schemeClr>
+            </a:solidFill>
+            <a:round/>
+          </a:ln>
+          <a:effectLst/>
+        </c:spPr>
+        <c:txPr>
+          <a:bodyPr rot="-60000000" spcFirstLastPara="1" vertOverflow="ellipsis" vert="horz" wrap="square" anchor="ctr" anchorCtr="1"/>
+          <a:lstStyle/>
+          <a:p>
+            <a:pPr>
+              <a:defRPr sz="900" b="0" i="0" u="none" strike="noStrike" kern="1200" baseline="0">
+                <a:solidFill>
+                  <a:schemeClr val="tx1">
+                    <a:lumMod val="65000"/>
+                    <a:lumOff val="35000"/>
+                  </a:schemeClr>
+                </a:solidFill>
+                <a:latin typeface="+mn-lt"/>
+                <a:ea typeface="+mn-ea"/>
+                <a:cs typeface="+mn-cs"/>
+              </a:defRPr>
+            </a:pPr>
+            <a:endParaRPr lang="en-US"/>
+          </a:p>
+        </c:txPr>
+        <c:crossAx val="687801040"/>
+        <c:crosses val="autoZero"/>
+        <c:crossBetween val="midCat"/>
+      </c:valAx>
+      <c:spPr>
+        <a:noFill/>
+        <a:ln>
+          <a:noFill/>
+        </a:ln>
+        <a:effectLst/>
+      </c:spPr>
+    </c:plotArea>
+    <c:plotVisOnly val="1"/>
+    <c:dispBlanksAs val="gap"/>
+    <c:extLst>
+      <c:ext xmlns:c16r3="http://schemas.microsoft.com/office/drawing/2017/03/chart" uri="{56B9EC1D-385E-4148-901F-78D8002777C0}">
+        <c16r3:dataDisplayOptions16>
+          <c16r3:dispNaAsBlank val="1"/>
+        </c16r3:dataDisplayOptions16>
+      </c:ext>
+    </c:extLst>
+    <c:showDLblsOverMax val="0"/>
+  </c:chart>
+  <c:spPr>
+    <a:solidFill>
+      <a:schemeClr val="bg1"/>
+    </a:solidFill>
+    <a:ln w="9525" cap="flat" cmpd="sng" algn="ctr">
+      <a:solidFill>
+        <a:schemeClr val="tx1">
+          <a:lumMod val="15000"/>
+          <a:lumOff val="85000"/>
+        </a:schemeClr>
+      </a:solidFill>
+      <a:round/>
+    </a:ln>
+    <a:effectLst/>
+  </c:spPr>
+  <c:txPr>
+    <a:bodyPr/>
+    <a:lstStyle/>
+    <a:p>
+      <a:pPr>
+        <a:defRPr/>
+      </a:pPr>
+      <a:endParaRPr lang="en-US"/>
+    </a:p>
+  </c:txPr>
+  <c:externalData r:id="rId3">
+    <c:autoUpdate val="0"/>
+  </c:externalData>
+</c:chartSpace>
+</file>
+
+<file path=word/charts/chart2.xml><?xml version="1.0" encoding="utf-8"?>
+<c:chartSpace xmlns:c="http://schemas.openxmlformats.org/drawingml/2006/chart" xmlns:a="http://schemas.openxmlformats.org/drawingml/2006/main" xmlns:r="http://schemas.openxmlformats.org/officeDocument/2006/relationships" xmlns:c16r2="http://schemas.microsoft.com/office/drawing/2015/06/chart">
+  <c:date1904 val="0"/>
+  <c:lang val="en-US"/>
+  <c:roundedCorners val="0"/>
+  <mc:AlternateContent xmlns:mc="http://schemas.openxmlformats.org/markup-compatibility/2006">
+    <mc:Choice xmlns:c14="http://schemas.microsoft.com/office/drawing/2007/8/2/chart" Requires="c14">
+      <c14:style val="102"/>
+    </mc:Choice>
+    <mc:Fallback>
+      <c:style val="2"/>
+    </mc:Fallback>
+  </mc:AlternateContent>
+  <c:chart>
+    <c:title>
+      <c:tx>
+        <c:rich>
+          <a:bodyPr rot="0" spcFirstLastPara="1" vertOverflow="ellipsis" vert="horz" wrap="square" anchor="ctr" anchorCtr="1"/>
+          <a:lstStyle/>
+          <a:p>
+            <a:pPr>
+              <a:defRPr sz="1400" b="0" i="0" u="none" strike="noStrike" kern="1200" spc="0" baseline="0">
+                <a:solidFill>
+                  <a:schemeClr val="tx1">
+                    <a:lumMod val="65000"/>
+                    <a:lumOff val="35000"/>
+                  </a:schemeClr>
+                </a:solidFill>
+                <a:latin typeface="+mn-lt"/>
+                <a:ea typeface="+mn-ea"/>
+                <a:cs typeface="+mn-cs"/>
+              </a:defRPr>
+            </a:pPr>
+            <a:r>
+              <a:rPr lang="en-GB"/>
+              <a:t>Optimality Problem 2</a:t>
+            </a:r>
+          </a:p>
+        </c:rich>
+      </c:tx>
+      <c:overlay val="0"/>
+      <c:spPr>
+        <a:noFill/>
+        <a:ln>
+          <a:noFill/>
+        </a:ln>
+        <a:effectLst/>
+      </c:spPr>
+      <c:txPr>
+        <a:bodyPr rot="0" spcFirstLastPara="1" vertOverflow="ellipsis" vert="horz" wrap="square" anchor="ctr" anchorCtr="1"/>
+        <a:lstStyle/>
+        <a:p>
+          <a:pPr>
+            <a:defRPr sz="1400" b="0" i="0" u="none" strike="noStrike" kern="1200" spc="0" baseline="0">
+              <a:solidFill>
+                <a:schemeClr val="tx1">
+                  <a:lumMod val="65000"/>
+                  <a:lumOff val="35000"/>
+                </a:schemeClr>
+              </a:solidFill>
+              <a:latin typeface="+mn-lt"/>
+              <a:ea typeface="+mn-ea"/>
+              <a:cs typeface="+mn-cs"/>
+            </a:defRPr>
+          </a:pPr>
+          <a:endParaRPr lang="en-US"/>
+        </a:p>
+      </c:txPr>
+    </c:title>
+    <c:autoTitleDeleted val="0"/>
+    <c:plotArea>
+      <c:layout>
+        <c:manualLayout>
+          <c:layoutTarget val="inner"/>
+          <c:xMode val="edge"/>
+          <c:yMode val="edge"/>
+          <c:x val="0.10275315453729129"/>
+          <c:y val="0.10886622971011307"/>
+          <c:w val="0.85066028578991892"/>
+          <c:h val="0.74335072361764831"/>
+        </c:manualLayout>
+      </c:layout>
+      <c:scatterChart>
+        <c:scatterStyle val="lineMarker"/>
+        <c:varyColors val="0"/>
+        <c:ser>
+          <c:idx val="0"/>
+          <c:order val="0"/>
+          <c:tx>
+            <c:strRef>
+              <c:f>'Plot Problem 2'!$B$1</c:f>
+              <c:strCache>
+                <c:ptCount val="1"/>
+                <c:pt idx="0">
+                  <c:v>Optimality Node expansions</c:v>
+                </c:pt>
+              </c:strCache>
+            </c:strRef>
+          </c:tx>
+          <c:spPr>
+            <a:ln w="19050" cap="rnd">
+              <a:noFill/>
+              <a:round/>
+            </a:ln>
+            <a:effectLst/>
+          </c:spPr>
+          <c:marker>
+            <c:symbol val="circle"/>
+            <c:size val="5"/>
+            <c:spPr>
+              <a:solidFill>
+                <a:schemeClr val="accent1"/>
+              </a:solidFill>
+              <a:ln w="9525">
+                <a:solidFill>
+                  <a:schemeClr val="accent1"/>
+                </a:solidFill>
+              </a:ln>
+              <a:effectLst/>
+            </c:spPr>
+          </c:marker>
+          <c:dLbls>
+            <c:dLbl>
+              <c:idx val="0"/>
+              <c:layout>
+                <c:manualLayout>
+                  <c:x val="4.7222222222222221E-2"/>
+                  <c:y val="-1.8518518518518517E-2"/>
+                </c:manualLayout>
+              </c:layout>
+              <c:tx>
+                <c:rich>
+                  <a:bodyPr/>
+                  <a:lstStyle/>
+                  <a:p>
+                    <a:r>
+                      <a:rPr lang="en-US"/>
+                      <a:t>breadth_first</a:t>
+                    </a:r>
+                  </a:p>
+                </c:rich>
+              </c:tx>
+              <c:showLegendKey val="0"/>
+              <c:showVal val="1"/>
+              <c:showCatName val="0"/>
+              <c:showSerName val="0"/>
+              <c:showPercent val="0"/>
+              <c:showBubbleSize val="0"/>
+              <c:extLst>
+                <c:ext xmlns:c15="http://schemas.microsoft.com/office/drawing/2012/chart" uri="{CE6537A1-D6FC-4f65-9D91-7224C49458BB}"/>
+                <c:ext xmlns:c16="http://schemas.microsoft.com/office/drawing/2014/chart" uri="{C3380CC4-5D6E-409C-BE32-E72D297353CC}">
+                  <c16:uniqueId val="{00000000-754A-42CD-BC8A-54EFCFAE1F2B}"/>
+                </c:ext>
+              </c:extLst>
+            </c:dLbl>
+            <c:dLbl>
+              <c:idx val="1"/>
+              <c:layout>
+                <c:manualLayout>
+                  <c:x val="4.4825313117996042E-2"/>
+                  <c:y val="-3.128491620111748E-2"/>
+                </c:manualLayout>
+              </c:layout>
+              <c:tx>
+                <c:rich>
+                  <a:bodyPr/>
+                  <a:lstStyle/>
+                  <a:p>
+                    <a:r>
+                      <a:rPr lang="en-US" sz="900" b="0" i="0" u="none" strike="noStrike" baseline="0">
+                        <a:effectLst/>
+                      </a:rPr>
+                      <a:t>depth_first_graph</a:t>
+                    </a:r>
+                    <a:endParaRPr lang="en-US"/>
+                  </a:p>
+                </c:rich>
+              </c:tx>
+              <c:showLegendKey val="0"/>
+              <c:showVal val="1"/>
+              <c:showCatName val="0"/>
+              <c:showSerName val="0"/>
+              <c:showPercent val="0"/>
+              <c:showBubbleSize val="0"/>
+              <c:extLst>
+                <c:ext xmlns:c15="http://schemas.microsoft.com/office/drawing/2012/chart" uri="{CE6537A1-D6FC-4f65-9D91-7224C49458BB}"/>
+                <c:ext xmlns:c16="http://schemas.microsoft.com/office/drawing/2014/chart" uri="{C3380CC4-5D6E-409C-BE32-E72D297353CC}">
+                  <c16:uniqueId val="{00000001-754A-42CD-BC8A-54EFCFAE1F2B}"/>
+                </c:ext>
+              </c:extLst>
+            </c:dLbl>
+            <c:dLbl>
+              <c:idx val="2"/>
+              <c:layout>
+                <c:manualLayout>
+                  <c:x val="9.7220034995625041E-3"/>
+                  <c:y val="5.3240740740740741E-2"/>
+                </c:manualLayout>
+              </c:layout>
+              <c:tx>
+                <c:rich>
+                  <a:bodyPr rot="0" spcFirstLastPara="1" vertOverflow="ellipsis" vert="horz" wrap="square" lIns="38100" tIns="19050" rIns="38100" bIns="19050" anchor="ctr" anchorCtr="1">
+                    <a:noAutofit/>
+                  </a:bodyPr>
+                  <a:lstStyle/>
+                  <a:p>
+                    <a:pPr>
+                      <a:defRPr sz="900" b="0" i="0" u="none" strike="noStrike" kern="1200" baseline="0">
+                        <a:solidFill>
+                          <a:schemeClr val="tx1">
+                            <a:lumMod val="75000"/>
+                            <a:lumOff val="25000"/>
+                          </a:schemeClr>
+                        </a:solidFill>
+                        <a:latin typeface="+mn-lt"/>
+                        <a:ea typeface="+mn-ea"/>
+                        <a:cs typeface="+mn-cs"/>
+                      </a:defRPr>
+                    </a:pPr>
+                    <a:r>
+                      <a:rPr lang="en-US" sz="900" b="0" i="0" u="none" strike="noStrike" baseline="0">
+                        <a:effectLst/>
+                      </a:rPr>
+                      <a:t>uniform_cost_search</a:t>
+                    </a:r>
+                    <a:r>
+                      <a:rPr lang="en-US" sz="900" b="0" i="0" u="none" strike="noStrike" baseline="0"/>
+                      <a:t> </a:t>
+                    </a:r>
+                    <a:endParaRPr lang="en-US"/>
+                  </a:p>
+                </c:rich>
+              </c:tx>
+              <c:spPr>
+                <a:noFill/>
+                <a:ln>
+                  <a:noFill/>
+                </a:ln>
+                <a:effectLst/>
+              </c:spPr>
+              <c:txPr>
+                <a:bodyPr rot="0" spcFirstLastPara="1" vertOverflow="ellipsis" vert="horz" wrap="square" lIns="38100" tIns="19050" rIns="38100" bIns="19050" anchor="ctr" anchorCtr="1">
+                  <a:noAutofit/>
+                </a:bodyPr>
+                <a:lstStyle/>
+                <a:p>
+                  <a:pPr>
+                    <a:defRPr sz="900" b="0" i="0" u="none" strike="noStrike" kern="1200" baseline="0">
+                      <a:solidFill>
+                        <a:schemeClr val="tx1">
+                          <a:lumMod val="75000"/>
+                          <a:lumOff val="25000"/>
+                        </a:schemeClr>
+                      </a:solidFill>
+                      <a:latin typeface="+mn-lt"/>
+                      <a:ea typeface="+mn-ea"/>
+                      <a:cs typeface="+mn-cs"/>
+                    </a:defRPr>
+                  </a:pPr>
+                  <a:endParaRPr lang="en-US"/>
+                </a:p>
+              </c:txPr>
+              <c:showLegendKey val="0"/>
+              <c:showVal val="1"/>
+              <c:showCatName val="0"/>
+              <c:showSerName val="0"/>
+              <c:showPercent val="0"/>
+              <c:showBubbleSize val="0"/>
+              <c:extLst>
+                <c:ext xmlns:c15="http://schemas.microsoft.com/office/drawing/2012/chart" uri="{CE6537A1-D6FC-4f65-9D91-7224C49458BB}">
+                  <c15:layout>
+                    <c:manualLayout>
+                      <c:w val="0.2936111111111111"/>
+                      <c:h val="8.3194444444444446E-2"/>
+                    </c:manualLayout>
+                  </c15:layout>
+                </c:ext>
+                <c:ext xmlns:c16="http://schemas.microsoft.com/office/drawing/2014/chart" uri="{C3380CC4-5D6E-409C-BE32-E72D297353CC}">
+                  <c16:uniqueId val="{00000002-754A-42CD-BC8A-54EFCFAE1F2B}"/>
+                </c:ext>
+              </c:extLst>
+            </c:dLbl>
+            <c:dLbl>
+              <c:idx val="3"/>
+              <c:layout>
+                <c:manualLayout>
+                  <c:x val="0.05"/>
+                  <c:y val="1.8226888305628463E-7"/>
+                </c:manualLayout>
+              </c:layout>
+              <c:tx>
+                <c:rich>
+                  <a:bodyPr/>
+                  <a:lstStyle/>
+                  <a:p>
+                    <a:fld id="{0665C7DF-AF98-4E9D-81B4-1359A61B0C82}" type="CELLREF">
+                      <a:rPr lang="en-US"/>
+                      <a:pPr/>
+                      <a:t>[CELLREF]</a:t>
+                    </a:fld>
+                    <a:endParaRPr lang="en-GB"/>
+                  </a:p>
+                </c:rich>
+              </c:tx>
+              <c:showLegendKey val="0"/>
+              <c:showVal val="1"/>
+              <c:showCatName val="0"/>
+              <c:showSerName val="0"/>
+              <c:showPercent val="0"/>
+              <c:showBubbleSize val="0"/>
+              <c:extLst>
+                <c:ext xmlns:c15="http://schemas.microsoft.com/office/drawing/2012/chart" uri="{CE6537A1-D6FC-4f65-9D91-7224C49458BB}">
+                  <c15:layout>
+                    <c:manualLayout>
+                      <c:w val="0.26930555555555558"/>
+                      <c:h val="6.4745552639253412E-2"/>
+                    </c:manualLayout>
+                  </c15:layout>
+                  <c15:dlblFieldTable>
+                    <c15:dlblFTEntry>
+                      <c15:txfldGUID>{0665C7DF-AF98-4E9D-81B4-1359A61B0C82}</c15:txfldGUID>
+                      <c15:f>'[planning solutios analysis.xlsx]Plot Problem 2'!$A$5</c15:f>
+                      <c15:dlblFieldTableCache>
+                        <c:ptCount val="1"/>
+                        <c:pt idx="0">
+                          <c:v>h_ignore_preconditions</c:v>
+                        </c:pt>
+                      </c15:dlblFieldTableCache>
+                    </c15:dlblFTEntry>
+                  </c15:dlblFieldTable>
+                  <c15:showDataLabelsRange val="0"/>
+                </c:ext>
+                <c:ext xmlns:c16="http://schemas.microsoft.com/office/drawing/2014/chart" uri="{C3380CC4-5D6E-409C-BE32-E72D297353CC}">
+                  <c16:uniqueId val="{00000003-754A-42CD-BC8A-54EFCFAE1F2B}"/>
+                </c:ext>
+              </c:extLst>
+            </c:dLbl>
+            <c:dLbl>
+              <c:idx val="4"/>
+              <c:layout>
+                <c:manualLayout>
+                  <c:x val="-0.18888888888888891"/>
+                  <c:y val="-1.8518336249635461E-2"/>
+                </c:manualLayout>
+              </c:layout>
+              <c:tx>
+                <c:rich>
+                  <a:bodyPr/>
+                  <a:lstStyle/>
+                  <a:p>
+                    <a:fld id="{7FE95BE8-9B83-46AA-A893-CC7CF52AF27D}" type="CELLREF">
+                      <a:rPr lang="en-US"/>
+                      <a:pPr/>
+                      <a:t>[CELLREF]</a:t>
+                    </a:fld>
+                    <a:endParaRPr lang="en-GB"/>
+                  </a:p>
+                </c:rich>
+              </c:tx>
+              <c:showLegendKey val="0"/>
+              <c:showVal val="1"/>
+              <c:showCatName val="0"/>
+              <c:showSerName val="0"/>
+              <c:showPercent val="0"/>
+              <c:showBubbleSize val="0"/>
+              <c:extLst>
+                <c:ext xmlns:c15="http://schemas.microsoft.com/office/drawing/2012/chart" uri="{CE6537A1-D6FC-4f65-9D91-7224C49458BB}">
+                  <c15:layout>
+                    <c:manualLayout>
+                      <c:w val="0.18719444444444444"/>
+                      <c:h val="6.4745552639253412E-2"/>
+                    </c:manualLayout>
+                  </c15:layout>
+                  <c15:dlblFieldTable>
+                    <c15:dlblFTEntry>
+                      <c15:txfldGUID>{7FE95BE8-9B83-46AA-A893-CC7CF52AF27D}</c15:txfldGUID>
+                      <c15:f>'[planning solutios analysis.xlsx]Plot Problem 2'!$A$6</c15:f>
+                      <c15:dlblFieldTableCache>
+                        <c:ptCount val="1"/>
+                        <c:pt idx="0">
+                          <c:v>h_pg_levelsum</c:v>
+                        </c:pt>
+                      </c15:dlblFieldTableCache>
+                    </c15:dlblFTEntry>
+                  </c15:dlblFieldTable>
+                  <c15:showDataLabelsRange val="0"/>
+                </c:ext>
+                <c:ext xmlns:c16="http://schemas.microsoft.com/office/drawing/2014/chart" uri="{C3380CC4-5D6E-409C-BE32-E72D297353CC}">
+                  <c16:uniqueId val="{00000004-754A-42CD-BC8A-54EFCFAE1F2B}"/>
+                </c:ext>
+              </c:extLst>
+            </c:dLbl>
+            <c:spPr>
+              <a:noFill/>
+              <a:ln>
+                <a:noFill/>
+              </a:ln>
+              <a:effectLst/>
+            </c:spPr>
+            <c:txPr>
+              <a:bodyPr rot="0" spcFirstLastPara="1" vertOverflow="ellipsis" vert="horz" wrap="square" lIns="38100" tIns="19050" rIns="38100" bIns="19050" anchor="ctr" anchorCtr="1">
+                <a:spAutoFit/>
+              </a:bodyPr>
+              <a:lstStyle/>
+              <a:p>
+                <a:pPr>
+                  <a:defRPr sz="900" b="0" i="0" u="none" strike="noStrike" kern="1200" baseline="0">
+                    <a:solidFill>
+                      <a:schemeClr val="tx1">
+                        <a:lumMod val="75000"/>
+                        <a:lumOff val="25000"/>
+                      </a:schemeClr>
+                    </a:solidFill>
+                    <a:latin typeface="+mn-lt"/>
+                    <a:ea typeface="+mn-ea"/>
+                    <a:cs typeface="+mn-cs"/>
+                  </a:defRPr>
+                </a:pPr>
+                <a:endParaRPr lang="en-US"/>
+              </a:p>
+            </c:txPr>
+            <c:showLegendKey val="0"/>
+            <c:showVal val="1"/>
+            <c:showCatName val="0"/>
+            <c:showSerName val="0"/>
+            <c:showPercent val="0"/>
+            <c:showBubbleSize val="0"/>
+            <c:showLeaderLines val="0"/>
+            <c:extLst>
+              <c:ext xmlns:c15="http://schemas.microsoft.com/office/drawing/2012/chart" uri="{CE6537A1-D6FC-4f65-9D91-7224C49458BB}">
+                <c15:showLeaderLines val="1"/>
+                <c15:leaderLines>
+                  <c:spPr>
+                    <a:ln w="9525" cap="flat" cmpd="sng" algn="ctr">
+                      <a:solidFill>
+                        <a:schemeClr val="tx1">
+                          <a:lumMod val="35000"/>
+                          <a:lumOff val="65000"/>
+                        </a:schemeClr>
+                      </a:solidFill>
+                      <a:round/>
+                    </a:ln>
+                    <a:effectLst/>
+                  </c:spPr>
+                </c15:leaderLines>
+              </c:ext>
+            </c:extLst>
+          </c:dLbls>
+          <c:xVal>
+            <c:numRef>
+              <c:f>'Plot Problem 2'!$B$2:$B$6</c:f>
+              <c:numCache>
+                <c:formatCode>General</c:formatCode>
+                <c:ptCount val="5"/>
+                <c:pt idx="0">
+                  <c:v>2.6</c:v>
+                </c:pt>
+                <c:pt idx="1">
+                  <c:v>0</c:v>
+                </c:pt>
+                <c:pt idx="2">
+                  <c:v>1.8</c:v>
+                </c:pt>
+                <c:pt idx="3">
+                  <c:v>5.9</c:v>
+                </c:pt>
+                <c:pt idx="4">
+                  <c:v>100</c:v>
+                </c:pt>
+              </c:numCache>
+            </c:numRef>
+          </c:xVal>
+          <c:yVal>
+            <c:numRef>
+              <c:f>'Plot Problem 2'!$C$2:$C$6</c:f>
+              <c:numCache>
+                <c:formatCode>General</c:formatCode>
+                <c:ptCount val="5"/>
+                <c:pt idx="0">
+                  <c:v>37.799999999999997</c:v>
+                </c:pt>
+                <c:pt idx="1">
+                  <c:v>0</c:v>
+                </c:pt>
+                <c:pt idx="2">
+                  <c:v>26.8</c:v>
+                </c:pt>
+                <c:pt idx="3">
+                  <c:v>63.7</c:v>
+                </c:pt>
+                <c:pt idx="4">
+                  <c:v>4.2</c:v>
+                </c:pt>
+              </c:numCache>
+            </c:numRef>
+          </c:yVal>
+          <c:smooth val="0"/>
+          <c:extLst>
+            <c:ext xmlns:c16="http://schemas.microsoft.com/office/drawing/2014/chart" uri="{C3380CC4-5D6E-409C-BE32-E72D297353CC}">
+              <c16:uniqueId val="{00000005-754A-42CD-BC8A-54EFCFAE1F2B}"/>
+            </c:ext>
+          </c:extLst>
+        </c:ser>
+        <c:dLbls>
+          <c:showLegendKey val="0"/>
+          <c:showVal val="0"/>
+          <c:showCatName val="0"/>
+          <c:showSerName val="0"/>
+          <c:showPercent val="0"/>
+          <c:showBubbleSize val="0"/>
+        </c:dLbls>
+        <c:axId val="687801040"/>
+        <c:axId val="687802352"/>
+      </c:scatterChart>
+      <c:valAx>
+        <c:axId val="687801040"/>
+        <c:scaling>
+          <c:orientation val="minMax"/>
+          <c:max val="110"/>
+          <c:min val="0"/>
+        </c:scaling>
+        <c:delete val="0"/>
+        <c:axPos val="b"/>
+        <c:majorGridlines>
+          <c:spPr>
+            <a:ln w="9525" cap="flat" cmpd="sng" algn="ctr">
+              <a:solidFill>
+                <a:schemeClr val="tx1">
+                  <a:lumMod val="15000"/>
+                  <a:lumOff val="85000"/>
+                </a:schemeClr>
+              </a:solidFill>
+              <a:round/>
+            </a:ln>
+            <a:effectLst/>
+          </c:spPr>
+        </c:majorGridlines>
+        <c:title>
+          <c:tx>
+            <c:rich>
+              <a:bodyPr rot="0" spcFirstLastPara="1" vertOverflow="ellipsis" vert="horz" wrap="square" anchor="ctr" anchorCtr="1"/>
+              <a:lstStyle/>
+              <a:p>
+                <a:pPr>
+                  <a:defRPr sz="1000" b="0" i="0" u="none" strike="noStrike" kern="1200" baseline="0">
+                    <a:solidFill>
+                      <a:schemeClr val="tx1">
+                        <a:lumMod val="65000"/>
+                        <a:lumOff val="35000"/>
+                      </a:schemeClr>
+                    </a:solidFill>
+                    <a:latin typeface="+mn-lt"/>
+                    <a:ea typeface="+mn-ea"/>
+                    <a:cs typeface="+mn-cs"/>
+                  </a:defRPr>
+                </a:pPr>
+                <a:r>
+                  <a:rPr lang="en-GB"/>
+                  <a:t>Optimality</a:t>
+                </a:r>
+                <a:r>
+                  <a:rPr lang="en-GB" baseline="0"/>
+                  <a:t> Nr Node Expansions</a:t>
+                </a:r>
+                <a:endParaRPr lang="en-GB"/>
+              </a:p>
+            </c:rich>
+          </c:tx>
+          <c:overlay val="0"/>
+          <c:spPr>
+            <a:noFill/>
+            <a:ln>
+              <a:noFill/>
+            </a:ln>
+            <a:effectLst/>
+          </c:spPr>
+          <c:txPr>
+            <a:bodyPr rot="0" spcFirstLastPara="1" vertOverflow="ellipsis" vert="horz" wrap="square" anchor="ctr" anchorCtr="1"/>
+            <a:lstStyle/>
+            <a:p>
+              <a:pPr>
+                <a:defRPr sz="1000" b="0" i="0" u="none" strike="noStrike" kern="1200" baseline="0">
+                  <a:solidFill>
+                    <a:schemeClr val="tx1">
+                      <a:lumMod val="65000"/>
+                      <a:lumOff val="35000"/>
+                    </a:schemeClr>
+                  </a:solidFill>
+                  <a:latin typeface="+mn-lt"/>
+                  <a:ea typeface="+mn-ea"/>
+                  <a:cs typeface="+mn-cs"/>
+                </a:defRPr>
+              </a:pPr>
+              <a:endParaRPr lang="en-US"/>
+            </a:p>
+          </c:txPr>
+        </c:title>
+        <c:numFmt formatCode="General" sourceLinked="1"/>
+        <c:majorTickMark val="none"/>
+        <c:minorTickMark val="none"/>
+        <c:tickLblPos val="nextTo"/>
+        <c:spPr>
+          <a:noFill/>
+          <a:ln w="9525" cap="flat" cmpd="sng" algn="ctr">
+            <a:solidFill>
+              <a:schemeClr val="tx1">
+                <a:lumMod val="25000"/>
+                <a:lumOff val="75000"/>
+              </a:schemeClr>
+            </a:solidFill>
+            <a:round/>
+          </a:ln>
+          <a:effectLst/>
+        </c:spPr>
+        <c:txPr>
+          <a:bodyPr rot="-60000000" spcFirstLastPara="1" vertOverflow="ellipsis" vert="horz" wrap="square" anchor="ctr" anchorCtr="1"/>
+          <a:lstStyle/>
+          <a:p>
+            <a:pPr>
+              <a:defRPr sz="900" b="0" i="0" u="none" strike="noStrike" kern="1200" baseline="0">
+                <a:solidFill>
+                  <a:schemeClr val="tx1">
+                    <a:lumMod val="65000"/>
+                    <a:lumOff val="35000"/>
+                  </a:schemeClr>
+                </a:solidFill>
+                <a:latin typeface="+mn-lt"/>
+                <a:ea typeface="+mn-ea"/>
+                <a:cs typeface="+mn-cs"/>
+              </a:defRPr>
+            </a:pPr>
+            <a:endParaRPr lang="en-US"/>
+          </a:p>
+        </c:txPr>
+        <c:crossAx val="687802352"/>
+        <c:crosses val="autoZero"/>
+        <c:crossBetween val="midCat"/>
+      </c:valAx>
+      <c:valAx>
+        <c:axId val="687802352"/>
+        <c:scaling>
+          <c:orientation val="minMax"/>
+        </c:scaling>
+        <c:delete val="0"/>
+        <c:axPos val="l"/>
+        <c:majorGridlines>
+          <c:spPr>
+            <a:ln w="9525" cap="flat" cmpd="sng" algn="ctr">
+              <a:solidFill>
+                <a:schemeClr val="tx1">
+                  <a:lumMod val="15000"/>
+                  <a:lumOff val="85000"/>
+                </a:schemeClr>
+              </a:solidFill>
+              <a:round/>
+            </a:ln>
+            <a:effectLst/>
+          </c:spPr>
+        </c:majorGridlines>
+        <c:title>
+          <c:tx>
+            <c:rich>
+              <a:bodyPr rot="-5400000" spcFirstLastPara="1" vertOverflow="ellipsis" vert="horz" wrap="square" anchor="ctr" anchorCtr="1"/>
+              <a:lstStyle/>
+              <a:p>
+                <a:pPr>
+                  <a:defRPr sz="1000" b="0" i="0" u="none" strike="noStrike" kern="1200" baseline="0">
+                    <a:solidFill>
+                      <a:schemeClr val="tx1">
+                        <a:lumMod val="65000"/>
+                        <a:lumOff val="35000"/>
+                      </a:schemeClr>
+                    </a:solidFill>
+                    <a:latin typeface="+mn-lt"/>
+                    <a:ea typeface="+mn-ea"/>
+                    <a:cs typeface="+mn-cs"/>
+                  </a:defRPr>
+                </a:pPr>
+                <a:r>
+                  <a:rPr lang="en-GB"/>
+                  <a:t>Optimality Time</a:t>
+                </a:r>
+                <a:r>
+                  <a:rPr lang="en-GB" baseline="0"/>
+                  <a:t> Elapsed</a:t>
+                </a:r>
+                <a:endParaRPr lang="en-GB"/>
+              </a:p>
+            </c:rich>
+          </c:tx>
+          <c:overlay val="0"/>
+          <c:spPr>
+            <a:noFill/>
+            <a:ln>
+              <a:noFill/>
+            </a:ln>
+            <a:effectLst/>
+          </c:spPr>
+          <c:txPr>
+            <a:bodyPr rot="-5400000" spcFirstLastPara="1" vertOverflow="ellipsis" vert="horz" wrap="square" anchor="ctr" anchorCtr="1"/>
+            <a:lstStyle/>
+            <a:p>
+              <a:pPr>
+                <a:defRPr sz="1000" b="0" i="0" u="none" strike="noStrike" kern="1200" baseline="0">
+                  <a:solidFill>
+                    <a:schemeClr val="tx1">
+                      <a:lumMod val="65000"/>
+                      <a:lumOff val="35000"/>
+                    </a:schemeClr>
+                  </a:solidFill>
+                  <a:latin typeface="+mn-lt"/>
+                  <a:ea typeface="+mn-ea"/>
+                  <a:cs typeface="+mn-cs"/>
+                </a:defRPr>
+              </a:pPr>
+              <a:endParaRPr lang="en-US"/>
+            </a:p>
+          </c:txPr>
+        </c:title>
+        <c:numFmt formatCode="General" sourceLinked="1"/>
+        <c:majorTickMark val="none"/>
+        <c:minorTickMark val="none"/>
+        <c:tickLblPos val="nextTo"/>
+        <c:spPr>
+          <a:noFill/>
+          <a:ln w="9525" cap="flat" cmpd="sng" algn="ctr">
+            <a:solidFill>
+              <a:schemeClr val="tx1">
+                <a:lumMod val="25000"/>
+                <a:lumOff val="75000"/>
+              </a:schemeClr>
+            </a:solidFill>
+            <a:round/>
+          </a:ln>
+          <a:effectLst/>
+        </c:spPr>
+        <c:txPr>
+          <a:bodyPr rot="-60000000" spcFirstLastPara="1" vertOverflow="ellipsis" vert="horz" wrap="square" anchor="ctr" anchorCtr="1"/>
+          <a:lstStyle/>
+          <a:p>
+            <a:pPr>
+              <a:defRPr sz="900" b="0" i="0" u="none" strike="noStrike" kern="1200" baseline="0">
+                <a:solidFill>
+                  <a:schemeClr val="tx1">
+                    <a:lumMod val="65000"/>
+                    <a:lumOff val="35000"/>
+                  </a:schemeClr>
+                </a:solidFill>
+                <a:latin typeface="+mn-lt"/>
+                <a:ea typeface="+mn-ea"/>
+                <a:cs typeface="+mn-cs"/>
+              </a:defRPr>
+            </a:pPr>
+            <a:endParaRPr lang="en-US"/>
+          </a:p>
+        </c:txPr>
+        <c:crossAx val="687801040"/>
+        <c:crosses val="autoZero"/>
+        <c:crossBetween val="midCat"/>
+      </c:valAx>
+      <c:spPr>
+        <a:noFill/>
+        <a:ln>
+          <a:noFill/>
+        </a:ln>
+        <a:effectLst/>
+      </c:spPr>
+    </c:plotArea>
+    <c:plotVisOnly val="1"/>
+    <c:dispBlanksAs val="gap"/>
+    <c:extLst>
+      <c:ext xmlns:c16r3="http://schemas.microsoft.com/office/drawing/2017/03/chart" uri="{56B9EC1D-385E-4148-901F-78D8002777C0}">
+        <c16r3:dataDisplayOptions16>
+          <c16r3:dispNaAsBlank val="1"/>
+        </c16r3:dataDisplayOptions16>
+      </c:ext>
+    </c:extLst>
+    <c:showDLblsOverMax val="0"/>
+  </c:chart>
+  <c:spPr>
+    <a:solidFill>
+      <a:schemeClr val="bg1"/>
+    </a:solidFill>
+    <a:ln w="9525" cap="flat" cmpd="sng" algn="ctr">
+      <a:solidFill>
+        <a:schemeClr val="tx1">
+          <a:lumMod val="15000"/>
+          <a:lumOff val="85000"/>
+        </a:schemeClr>
+      </a:solidFill>
+      <a:round/>
+    </a:ln>
+    <a:effectLst/>
+  </c:spPr>
+  <c:txPr>
+    <a:bodyPr/>
+    <a:lstStyle/>
+    <a:p>
+      <a:pPr>
+        <a:defRPr/>
+      </a:pPr>
+      <a:endParaRPr lang="en-US"/>
+    </a:p>
+  </c:txPr>
+  <c:externalData r:id="rId3">
+    <c:autoUpdate val="0"/>
+  </c:externalData>
+</c:chartSpace>
+</file>
+
+<file path=word/charts/chart3.xml><?xml version="1.0" encoding="utf-8"?>
+<c:chartSpace xmlns:c="http://schemas.openxmlformats.org/drawingml/2006/chart" xmlns:a="http://schemas.openxmlformats.org/drawingml/2006/main" xmlns:r="http://schemas.openxmlformats.org/officeDocument/2006/relationships" xmlns:c16r2="http://schemas.microsoft.com/office/drawing/2015/06/chart">
+  <c:date1904 val="0"/>
+  <c:lang val="en-US"/>
+  <c:roundedCorners val="0"/>
+  <mc:AlternateContent xmlns:mc="http://schemas.openxmlformats.org/markup-compatibility/2006">
+    <mc:Choice xmlns:c14="http://schemas.microsoft.com/office/drawing/2007/8/2/chart" Requires="c14">
+      <c14:style val="102"/>
+    </mc:Choice>
+    <mc:Fallback>
+      <c:style val="2"/>
+    </mc:Fallback>
+  </mc:AlternateContent>
+  <c:chart>
+    <c:title>
+      <c:tx>
+        <c:rich>
+          <a:bodyPr rot="0" spcFirstLastPara="1" vertOverflow="ellipsis" vert="horz" wrap="square" anchor="ctr" anchorCtr="1"/>
+          <a:lstStyle/>
+          <a:p>
+            <a:pPr>
+              <a:defRPr sz="1400" b="0" i="0" u="none" strike="noStrike" kern="1200" spc="0" baseline="0">
+                <a:solidFill>
+                  <a:schemeClr val="tx1">
+                    <a:lumMod val="65000"/>
+                    <a:lumOff val="35000"/>
+                  </a:schemeClr>
+                </a:solidFill>
+                <a:latin typeface="+mn-lt"/>
+                <a:ea typeface="+mn-ea"/>
+                <a:cs typeface="+mn-cs"/>
+              </a:defRPr>
+            </a:pPr>
+            <a:r>
+              <a:rPr lang="en-GB"/>
+              <a:t>Optimality Problem 3</a:t>
+            </a:r>
+          </a:p>
+        </c:rich>
+      </c:tx>
+      <c:overlay val="0"/>
+      <c:spPr>
+        <a:noFill/>
+        <a:ln>
+          <a:noFill/>
+        </a:ln>
+        <a:effectLst/>
+      </c:spPr>
+      <c:txPr>
+        <a:bodyPr rot="0" spcFirstLastPara="1" vertOverflow="ellipsis" vert="horz" wrap="square" anchor="ctr" anchorCtr="1"/>
+        <a:lstStyle/>
+        <a:p>
+          <a:pPr>
+            <a:defRPr sz="1400" b="0" i="0" u="none" strike="noStrike" kern="1200" spc="0" baseline="0">
+              <a:solidFill>
+                <a:schemeClr val="tx1">
+                  <a:lumMod val="65000"/>
+                  <a:lumOff val="35000"/>
+                </a:schemeClr>
+              </a:solidFill>
+              <a:latin typeface="+mn-lt"/>
+              <a:ea typeface="+mn-ea"/>
+              <a:cs typeface="+mn-cs"/>
+            </a:defRPr>
+          </a:pPr>
+          <a:endParaRPr lang="en-US"/>
+        </a:p>
+      </c:txPr>
+    </c:title>
+    <c:autoTitleDeleted val="0"/>
+    <c:plotArea>
+      <c:layout>
+        <c:manualLayout>
+          <c:layoutTarget val="inner"/>
+          <c:xMode val="edge"/>
+          <c:yMode val="edge"/>
+          <c:x val="0.10275315453729129"/>
+          <c:y val="0.13568187216821362"/>
+          <c:w val="0.85066028578991892"/>
+          <c:h val="0.71653508115954767"/>
+        </c:manualLayout>
+      </c:layout>
+      <c:scatterChart>
+        <c:scatterStyle val="lineMarker"/>
+        <c:varyColors val="0"/>
+        <c:ser>
+          <c:idx val="0"/>
+          <c:order val="0"/>
+          <c:tx>
+            <c:strRef>
+              <c:f>'Plot Problem 3'!$B$1</c:f>
+              <c:strCache>
+                <c:ptCount val="1"/>
+                <c:pt idx="0">
+                  <c:v>Optimality Node expansions</c:v>
+                </c:pt>
+              </c:strCache>
+            </c:strRef>
+          </c:tx>
+          <c:spPr>
+            <a:ln w="19050" cap="rnd">
+              <a:noFill/>
+              <a:round/>
+            </a:ln>
+            <a:effectLst/>
+          </c:spPr>
+          <c:marker>
+            <c:symbol val="circle"/>
+            <c:size val="5"/>
+            <c:spPr>
+              <a:solidFill>
+                <a:schemeClr val="accent1"/>
+              </a:solidFill>
+              <a:ln w="9525">
+                <a:solidFill>
+                  <a:schemeClr val="accent1"/>
+                </a:solidFill>
+              </a:ln>
+              <a:effectLst/>
+            </c:spPr>
+          </c:marker>
+          <c:dLbls>
+            <c:dLbl>
+              <c:idx val="0"/>
+              <c:layout>
+                <c:manualLayout>
+                  <c:x val="4.7222222222222221E-2"/>
+                  <c:y val="-1.8518518518518517E-2"/>
+                </c:manualLayout>
+              </c:layout>
+              <c:tx>
+                <c:rich>
+                  <a:bodyPr/>
+                  <a:lstStyle/>
+                  <a:p>
+                    <a:r>
+                      <a:rPr lang="en-US"/>
+                      <a:t>breadth_first</a:t>
+                    </a:r>
+                  </a:p>
+                </c:rich>
+              </c:tx>
+              <c:showLegendKey val="0"/>
+              <c:showVal val="1"/>
+              <c:showCatName val="0"/>
+              <c:showSerName val="0"/>
+              <c:showPercent val="0"/>
+              <c:showBubbleSize val="0"/>
+              <c:extLst>
+                <c:ext xmlns:c15="http://schemas.microsoft.com/office/drawing/2012/chart" uri="{CE6537A1-D6FC-4f65-9D91-7224C49458BB}"/>
+                <c:ext xmlns:c16="http://schemas.microsoft.com/office/drawing/2014/chart" uri="{C3380CC4-5D6E-409C-BE32-E72D297353CC}">
+                  <c16:uniqueId val="{00000000-D0B9-4F8F-8FB1-418DF06E8F96}"/>
+                </c:ext>
+              </c:extLst>
+            </c:dLbl>
+            <c:dLbl>
+              <c:idx val="1"/>
+              <c:tx>
+                <c:rich>
+                  <a:bodyPr/>
+                  <a:lstStyle/>
+                  <a:p>
+                    <a:r>
+                      <a:rPr lang="en-US" sz="900" b="0" i="0" u="none" strike="noStrike" baseline="0">
+                        <a:effectLst/>
+                      </a:rPr>
+                      <a:t>depth_first_graph</a:t>
+                    </a:r>
+                    <a:endParaRPr lang="en-US"/>
+                  </a:p>
+                </c:rich>
+              </c:tx>
+              <c:showLegendKey val="0"/>
+              <c:showVal val="1"/>
+              <c:showCatName val="0"/>
+              <c:showSerName val="0"/>
+              <c:showPercent val="0"/>
+              <c:showBubbleSize val="0"/>
+              <c:extLst>
+                <c:ext xmlns:c15="http://schemas.microsoft.com/office/drawing/2012/chart" uri="{CE6537A1-D6FC-4f65-9D91-7224C49458BB}"/>
+                <c:ext xmlns:c16="http://schemas.microsoft.com/office/drawing/2014/chart" uri="{C3380CC4-5D6E-409C-BE32-E72D297353CC}">
+                  <c16:uniqueId val="{00000001-D0B9-4F8F-8FB1-418DF06E8F96}"/>
+                </c:ext>
+              </c:extLst>
+            </c:dLbl>
+            <c:dLbl>
+              <c:idx val="2"/>
+              <c:layout>
+                <c:manualLayout>
+                  <c:x val="9.7220034995625041E-3"/>
+                  <c:y val="5.3240740740740741E-2"/>
+                </c:manualLayout>
+              </c:layout>
+              <c:tx>
+                <c:rich>
+                  <a:bodyPr rot="0" spcFirstLastPara="1" vertOverflow="ellipsis" vert="horz" wrap="square" lIns="38100" tIns="19050" rIns="38100" bIns="19050" anchor="ctr" anchorCtr="1">
+                    <a:noAutofit/>
+                  </a:bodyPr>
+                  <a:lstStyle/>
+                  <a:p>
+                    <a:pPr>
+                      <a:defRPr sz="900" b="0" i="0" u="none" strike="noStrike" kern="1200" baseline="0">
+                        <a:solidFill>
+                          <a:schemeClr val="tx1">
+                            <a:lumMod val="75000"/>
+                            <a:lumOff val="25000"/>
+                          </a:schemeClr>
+                        </a:solidFill>
+                        <a:latin typeface="+mn-lt"/>
+                        <a:ea typeface="+mn-ea"/>
+                        <a:cs typeface="+mn-cs"/>
+                      </a:defRPr>
+                    </a:pPr>
+                    <a:r>
+                      <a:rPr lang="en-US" sz="900" b="0" i="0" u="none" strike="noStrike" baseline="0">
+                        <a:effectLst/>
+                      </a:rPr>
+                      <a:t>uniform_cost_search</a:t>
+                    </a:r>
+                    <a:r>
+                      <a:rPr lang="en-US" sz="900" b="0" i="0" u="none" strike="noStrike" baseline="0"/>
+                      <a:t> </a:t>
+                    </a:r>
+                    <a:endParaRPr lang="en-US"/>
+                  </a:p>
+                </c:rich>
+              </c:tx>
+              <c:spPr>
+                <a:noFill/>
+                <a:ln>
+                  <a:noFill/>
+                </a:ln>
+                <a:effectLst/>
+              </c:spPr>
+              <c:txPr>
+                <a:bodyPr rot="0" spcFirstLastPara="1" vertOverflow="ellipsis" vert="horz" wrap="square" lIns="38100" tIns="19050" rIns="38100" bIns="19050" anchor="ctr" anchorCtr="1">
+                  <a:noAutofit/>
+                </a:bodyPr>
+                <a:lstStyle/>
+                <a:p>
+                  <a:pPr>
+                    <a:defRPr sz="900" b="0" i="0" u="none" strike="noStrike" kern="1200" baseline="0">
+                      <a:solidFill>
+                        <a:schemeClr val="tx1">
+                          <a:lumMod val="75000"/>
+                          <a:lumOff val="25000"/>
+                        </a:schemeClr>
+                      </a:solidFill>
+                      <a:latin typeface="+mn-lt"/>
+                      <a:ea typeface="+mn-ea"/>
+                      <a:cs typeface="+mn-cs"/>
+                    </a:defRPr>
+                  </a:pPr>
+                  <a:endParaRPr lang="en-US"/>
+                </a:p>
+              </c:txPr>
+              <c:showLegendKey val="0"/>
+              <c:showVal val="1"/>
+              <c:showCatName val="0"/>
+              <c:showSerName val="0"/>
+              <c:showPercent val="0"/>
+              <c:showBubbleSize val="0"/>
+              <c:extLst>
+                <c:ext xmlns:c15="http://schemas.microsoft.com/office/drawing/2012/chart" uri="{CE6537A1-D6FC-4f65-9D91-7224C49458BB}">
+                  <c15:layout>
+                    <c:manualLayout>
+                      <c:w val="0.2936111111111111"/>
+                      <c:h val="8.3194444444444446E-2"/>
+                    </c:manualLayout>
+                  </c15:layout>
+                </c:ext>
+                <c:ext xmlns:c16="http://schemas.microsoft.com/office/drawing/2014/chart" uri="{C3380CC4-5D6E-409C-BE32-E72D297353CC}">
+                  <c16:uniqueId val="{00000002-D0B9-4F8F-8FB1-418DF06E8F96}"/>
+                </c:ext>
+              </c:extLst>
+            </c:dLbl>
+            <c:dLbl>
+              <c:idx val="3"/>
+              <c:layout>
+                <c:manualLayout>
+                  <c:x val="0.05"/>
+                  <c:y val="1.8226888305628463E-7"/>
+                </c:manualLayout>
+              </c:layout>
+              <c:tx>
+                <c:rich>
+                  <a:bodyPr/>
+                  <a:lstStyle/>
+                  <a:p>
+                    <a:fld id="{0665C7DF-AF98-4E9D-81B4-1359A61B0C82}" type="CELLREF">
+                      <a:rPr lang="en-US"/>
+                      <a:pPr/>
+                      <a:t>[CELLREF]</a:t>
+                    </a:fld>
+                    <a:endParaRPr lang="en-GB"/>
+                  </a:p>
+                </c:rich>
+              </c:tx>
+              <c:showLegendKey val="0"/>
+              <c:showVal val="1"/>
+              <c:showCatName val="0"/>
+              <c:showSerName val="0"/>
+              <c:showPercent val="0"/>
+              <c:showBubbleSize val="0"/>
+              <c:extLst>
+                <c:ext xmlns:c15="http://schemas.microsoft.com/office/drawing/2012/chart" uri="{CE6537A1-D6FC-4f65-9D91-7224C49458BB}">
+                  <c15:layout>
+                    <c:manualLayout>
+                      <c:w val="0.26930555555555558"/>
+                      <c:h val="6.4745552639253412E-2"/>
+                    </c:manualLayout>
+                  </c15:layout>
+                  <c15:dlblFieldTable>
+                    <c15:dlblFTEntry>
+                      <c15:txfldGUID>{0665C7DF-AF98-4E9D-81B4-1359A61B0C82}</c15:txfldGUID>
+                      <c15:f>'[planning solutios analysis.xlsx]Plot Problem 3'!$A$5</c15:f>
+                      <c15:dlblFieldTableCache>
+                        <c:ptCount val="1"/>
+                        <c:pt idx="0">
+                          <c:v>h_ignore_preconditions</c:v>
+                        </c:pt>
+                      </c15:dlblFieldTableCache>
+                    </c15:dlblFTEntry>
+                  </c15:dlblFieldTable>
+                  <c15:showDataLabelsRange val="0"/>
+                </c:ext>
+                <c:ext xmlns:c16="http://schemas.microsoft.com/office/drawing/2014/chart" uri="{C3380CC4-5D6E-409C-BE32-E72D297353CC}">
+                  <c16:uniqueId val="{00000003-D0B9-4F8F-8FB1-418DF06E8F96}"/>
+                </c:ext>
+              </c:extLst>
+            </c:dLbl>
+            <c:dLbl>
+              <c:idx val="4"/>
+              <c:layout>
+                <c:manualLayout>
+                  <c:x val="-0.18888888888888891"/>
+                  <c:y val="-1.8518336249635461E-2"/>
+                </c:manualLayout>
+              </c:layout>
+              <c:tx>
+                <c:rich>
+                  <a:bodyPr/>
+                  <a:lstStyle/>
+                  <a:p>
+                    <a:fld id="{7FE95BE8-9B83-46AA-A893-CC7CF52AF27D}" type="CELLREF">
+                      <a:rPr lang="en-US"/>
+                      <a:pPr/>
+                      <a:t>[CELLREF]</a:t>
+                    </a:fld>
+                    <a:endParaRPr lang="en-GB"/>
+                  </a:p>
+                </c:rich>
+              </c:tx>
+              <c:showLegendKey val="0"/>
+              <c:showVal val="1"/>
+              <c:showCatName val="0"/>
+              <c:showSerName val="0"/>
+              <c:showPercent val="0"/>
+              <c:showBubbleSize val="0"/>
+              <c:extLst>
+                <c:ext xmlns:c15="http://schemas.microsoft.com/office/drawing/2012/chart" uri="{CE6537A1-D6FC-4f65-9D91-7224C49458BB}">
+                  <c15:layout>
+                    <c:manualLayout>
+                      <c:w val="0.18719444444444444"/>
+                      <c:h val="6.4745552639253412E-2"/>
+                    </c:manualLayout>
+                  </c15:layout>
+                  <c15:dlblFieldTable>
+                    <c15:dlblFTEntry>
+                      <c15:txfldGUID>{7FE95BE8-9B83-46AA-A893-CC7CF52AF27D}</c15:txfldGUID>
+                      <c15:f>'[planning solutios analysis.xlsx]Plot Problem 3'!$A$6</c15:f>
+                      <c15:dlblFieldTableCache>
+                        <c:ptCount val="1"/>
+                        <c:pt idx="0">
+                          <c:v>h_pg_levelsum</c:v>
+                        </c:pt>
+                      </c15:dlblFieldTableCache>
+                    </c15:dlblFTEntry>
+                  </c15:dlblFieldTable>
+                  <c15:showDataLabelsRange val="0"/>
+                </c:ext>
+                <c:ext xmlns:c16="http://schemas.microsoft.com/office/drawing/2014/chart" uri="{C3380CC4-5D6E-409C-BE32-E72D297353CC}">
+                  <c16:uniqueId val="{00000004-D0B9-4F8F-8FB1-418DF06E8F96}"/>
+                </c:ext>
+              </c:extLst>
+            </c:dLbl>
+            <c:spPr>
+              <a:noFill/>
+              <a:ln>
+                <a:noFill/>
+              </a:ln>
+              <a:effectLst/>
+            </c:spPr>
+            <c:txPr>
+              <a:bodyPr rot="0" spcFirstLastPara="1" vertOverflow="ellipsis" vert="horz" wrap="square" lIns="38100" tIns="19050" rIns="38100" bIns="19050" anchor="ctr" anchorCtr="1">
+                <a:spAutoFit/>
+              </a:bodyPr>
+              <a:lstStyle/>
+              <a:p>
+                <a:pPr>
+                  <a:defRPr sz="900" b="0" i="0" u="none" strike="noStrike" kern="1200" baseline="0">
+                    <a:solidFill>
+                      <a:schemeClr val="tx1">
+                        <a:lumMod val="75000"/>
+                        <a:lumOff val="25000"/>
+                      </a:schemeClr>
+                    </a:solidFill>
+                    <a:latin typeface="+mn-lt"/>
+                    <a:ea typeface="+mn-ea"/>
+                    <a:cs typeface="+mn-cs"/>
+                  </a:defRPr>
+                </a:pPr>
+                <a:endParaRPr lang="en-US"/>
+              </a:p>
+            </c:txPr>
+            <c:showLegendKey val="0"/>
+            <c:showVal val="1"/>
+            <c:showCatName val="0"/>
+            <c:showSerName val="0"/>
+            <c:showPercent val="0"/>
+            <c:showBubbleSize val="0"/>
+            <c:showLeaderLines val="0"/>
+            <c:extLst>
+              <c:ext xmlns:c15="http://schemas.microsoft.com/office/drawing/2012/chart" uri="{CE6537A1-D6FC-4f65-9D91-7224C49458BB}">
+                <c15:showLeaderLines val="1"/>
+                <c15:leaderLines>
+                  <c:spPr>
+                    <a:ln w="9525" cap="flat" cmpd="sng" algn="ctr">
+                      <a:solidFill>
+                        <a:schemeClr val="tx1">
+                          <a:lumMod val="35000"/>
+                          <a:lumOff val="65000"/>
+                        </a:schemeClr>
+                      </a:solidFill>
+                      <a:round/>
+                    </a:ln>
+                    <a:effectLst/>
+                  </c:spPr>
+                </c15:leaderLines>
+              </c:ext>
+            </c:extLst>
+          </c:dLbls>
+          <c:xVal>
+            <c:numRef>
+              <c:f>'Plot Problem 3'!$B$2:$B$6</c:f>
+              <c:numCache>
+                <c:formatCode>General</c:formatCode>
+                <c:ptCount val="5"/>
+                <c:pt idx="0">
+                  <c:v>2.2000000000000002</c:v>
+                </c:pt>
+                <c:pt idx="1">
+                  <c:v>0.1</c:v>
+                </c:pt>
+                <c:pt idx="2">
+                  <c:v>1.7</c:v>
+                </c:pt>
+                <c:pt idx="3">
+                  <c:v>6.3</c:v>
+                </c:pt>
+                <c:pt idx="4">
+                  <c:v>100</c:v>
+                </c:pt>
+              </c:numCache>
+            </c:numRef>
+          </c:xVal>
+          <c:yVal>
+            <c:numRef>
+              <c:f>'Plot Problem 3'!$C$2:$C$6</c:f>
+              <c:numCache>
+                <c:formatCode>General</c:formatCode>
+                <c:ptCount val="5"/>
+                <c:pt idx="0">
+                  <c:v>4</c:v>
+                </c:pt>
+                <c:pt idx="1">
+                  <c:v>0.1</c:v>
+                </c:pt>
+                <c:pt idx="2">
+                  <c:v>3.2</c:v>
+                </c:pt>
+                <c:pt idx="3">
+                  <c:v>7.5</c:v>
+                </c:pt>
+                <c:pt idx="4">
+                  <c:v>0.4</c:v>
+                </c:pt>
+              </c:numCache>
+            </c:numRef>
+          </c:yVal>
+          <c:smooth val="0"/>
+          <c:extLst>
+            <c:ext xmlns:c16="http://schemas.microsoft.com/office/drawing/2014/chart" uri="{C3380CC4-5D6E-409C-BE32-E72D297353CC}">
+              <c16:uniqueId val="{00000005-D0B9-4F8F-8FB1-418DF06E8F96}"/>
+            </c:ext>
+          </c:extLst>
+        </c:ser>
+        <c:dLbls>
+          <c:showLegendKey val="0"/>
+          <c:showVal val="0"/>
+          <c:showCatName val="0"/>
+          <c:showSerName val="0"/>
+          <c:showPercent val="0"/>
+          <c:showBubbleSize val="0"/>
+        </c:dLbls>
+        <c:axId val="687801040"/>
+        <c:axId val="687802352"/>
+      </c:scatterChart>
+      <c:valAx>
+        <c:axId val="687801040"/>
+        <c:scaling>
+          <c:orientation val="minMax"/>
+          <c:max val="110"/>
+          <c:min val="0"/>
+        </c:scaling>
+        <c:delete val="0"/>
+        <c:axPos val="b"/>
+        <c:majorGridlines>
+          <c:spPr>
+            <a:ln w="9525" cap="flat" cmpd="sng" algn="ctr">
+              <a:solidFill>
+                <a:schemeClr val="tx1">
+                  <a:lumMod val="15000"/>
+                  <a:lumOff val="85000"/>
+                </a:schemeClr>
+              </a:solidFill>
+              <a:round/>
+            </a:ln>
+            <a:effectLst/>
+          </c:spPr>
+        </c:majorGridlines>
+        <c:title>
+          <c:tx>
+            <c:rich>
+              <a:bodyPr rot="0" spcFirstLastPara="1" vertOverflow="ellipsis" vert="horz" wrap="square" anchor="ctr" anchorCtr="1"/>
+              <a:lstStyle/>
+              <a:p>
+                <a:pPr>
+                  <a:defRPr sz="1000" b="0" i="0" u="none" strike="noStrike" kern="1200" baseline="0">
+                    <a:solidFill>
+                      <a:schemeClr val="tx1">
+                        <a:lumMod val="65000"/>
+                        <a:lumOff val="35000"/>
+                      </a:schemeClr>
+                    </a:solidFill>
+                    <a:latin typeface="+mn-lt"/>
+                    <a:ea typeface="+mn-ea"/>
+                    <a:cs typeface="+mn-cs"/>
+                  </a:defRPr>
+                </a:pPr>
+                <a:r>
+                  <a:rPr lang="en-GB"/>
+                  <a:t>Optimality</a:t>
+                </a:r>
+                <a:r>
+                  <a:rPr lang="en-GB" baseline="0"/>
+                  <a:t> Nr Node Expansions</a:t>
+                </a:r>
+                <a:endParaRPr lang="en-GB"/>
+              </a:p>
+            </c:rich>
+          </c:tx>
+          <c:overlay val="0"/>
+          <c:spPr>
+            <a:noFill/>
+            <a:ln>
+              <a:noFill/>
+            </a:ln>
+            <a:effectLst/>
+          </c:spPr>
+          <c:txPr>
+            <a:bodyPr rot="0" spcFirstLastPara="1" vertOverflow="ellipsis" vert="horz" wrap="square" anchor="ctr" anchorCtr="1"/>
+            <a:lstStyle/>
+            <a:p>
+              <a:pPr>
+                <a:defRPr sz="1000" b="0" i="0" u="none" strike="noStrike" kern="1200" baseline="0">
+                  <a:solidFill>
+                    <a:schemeClr val="tx1">
+                      <a:lumMod val="65000"/>
+                      <a:lumOff val="35000"/>
+                    </a:schemeClr>
+                  </a:solidFill>
+                  <a:latin typeface="+mn-lt"/>
+                  <a:ea typeface="+mn-ea"/>
+                  <a:cs typeface="+mn-cs"/>
+                </a:defRPr>
+              </a:pPr>
+              <a:endParaRPr lang="en-US"/>
+            </a:p>
+          </c:txPr>
+        </c:title>
+        <c:numFmt formatCode="General" sourceLinked="1"/>
+        <c:majorTickMark val="none"/>
+        <c:minorTickMark val="none"/>
+        <c:tickLblPos val="nextTo"/>
+        <c:spPr>
+          <a:noFill/>
+          <a:ln w="9525" cap="flat" cmpd="sng" algn="ctr">
+            <a:solidFill>
+              <a:schemeClr val="tx1">
+                <a:lumMod val="25000"/>
+                <a:lumOff val="75000"/>
+              </a:schemeClr>
+            </a:solidFill>
+            <a:round/>
+          </a:ln>
+          <a:effectLst/>
+        </c:spPr>
+        <c:txPr>
+          <a:bodyPr rot="-60000000" spcFirstLastPara="1" vertOverflow="ellipsis" vert="horz" wrap="square" anchor="ctr" anchorCtr="1"/>
+          <a:lstStyle/>
+          <a:p>
+            <a:pPr>
+              <a:defRPr sz="900" b="0" i="0" u="none" strike="noStrike" kern="1200" baseline="0">
+                <a:solidFill>
+                  <a:schemeClr val="tx1">
+                    <a:lumMod val="65000"/>
+                    <a:lumOff val="35000"/>
+                  </a:schemeClr>
+                </a:solidFill>
+                <a:latin typeface="+mn-lt"/>
+                <a:ea typeface="+mn-ea"/>
+                <a:cs typeface="+mn-cs"/>
+              </a:defRPr>
+            </a:pPr>
+            <a:endParaRPr lang="en-US"/>
+          </a:p>
+        </c:txPr>
+        <c:crossAx val="687802352"/>
+        <c:crosses val="autoZero"/>
+        <c:crossBetween val="midCat"/>
+      </c:valAx>
+      <c:valAx>
+        <c:axId val="687802352"/>
+        <c:scaling>
+          <c:orientation val="minMax"/>
+        </c:scaling>
+        <c:delete val="0"/>
+        <c:axPos val="l"/>
+        <c:majorGridlines>
+          <c:spPr>
+            <a:ln w="9525" cap="flat" cmpd="sng" algn="ctr">
+              <a:solidFill>
+                <a:schemeClr val="tx1">
+                  <a:lumMod val="15000"/>
+                  <a:lumOff val="85000"/>
+                </a:schemeClr>
+              </a:solidFill>
+              <a:round/>
+            </a:ln>
+            <a:effectLst/>
+          </c:spPr>
+        </c:majorGridlines>
+        <c:title>
+          <c:tx>
+            <c:rich>
+              <a:bodyPr rot="-5400000" spcFirstLastPara="1" vertOverflow="ellipsis" vert="horz" wrap="square" anchor="ctr" anchorCtr="1"/>
+              <a:lstStyle/>
+              <a:p>
+                <a:pPr>
+                  <a:defRPr sz="1000" b="0" i="0" u="none" strike="noStrike" kern="1200" baseline="0">
+                    <a:solidFill>
+                      <a:schemeClr val="tx1">
+                        <a:lumMod val="65000"/>
+                        <a:lumOff val="35000"/>
+                      </a:schemeClr>
+                    </a:solidFill>
+                    <a:latin typeface="+mn-lt"/>
+                    <a:ea typeface="+mn-ea"/>
+                    <a:cs typeface="+mn-cs"/>
+                  </a:defRPr>
+                </a:pPr>
+                <a:r>
+                  <a:rPr lang="en-GB"/>
+                  <a:t>Optimality Time</a:t>
+                </a:r>
+                <a:r>
+                  <a:rPr lang="en-GB" baseline="0"/>
+                  <a:t> Elapsed</a:t>
+                </a:r>
+                <a:endParaRPr lang="en-GB"/>
+              </a:p>
+            </c:rich>
+          </c:tx>
+          <c:overlay val="0"/>
+          <c:spPr>
+            <a:noFill/>
+            <a:ln>
+              <a:noFill/>
+            </a:ln>
+            <a:effectLst/>
+          </c:spPr>
+          <c:txPr>
+            <a:bodyPr rot="-5400000" spcFirstLastPara="1" vertOverflow="ellipsis" vert="horz" wrap="square" anchor="ctr" anchorCtr="1"/>
+            <a:lstStyle/>
+            <a:p>
+              <a:pPr>
+                <a:defRPr sz="1000" b="0" i="0" u="none" strike="noStrike" kern="1200" baseline="0">
+                  <a:solidFill>
+                    <a:schemeClr val="tx1">
+                      <a:lumMod val="65000"/>
+                      <a:lumOff val="35000"/>
+                    </a:schemeClr>
+                  </a:solidFill>
+                  <a:latin typeface="+mn-lt"/>
+                  <a:ea typeface="+mn-ea"/>
+                  <a:cs typeface="+mn-cs"/>
+                </a:defRPr>
+              </a:pPr>
+              <a:endParaRPr lang="en-US"/>
+            </a:p>
+          </c:txPr>
+        </c:title>
+        <c:numFmt formatCode="General" sourceLinked="1"/>
+        <c:majorTickMark val="none"/>
+        <c:minorTickMark val="none"/>
+        <c:tickLblPos val="nextTo"/>
+        <c:spPr>
+          <a:noFill/>
+          <a:ln w="9525" cap="flat" cmpd="sng" algn="ctr">
+            <a:solidFill>
+              <a:schemeClr val="tx1">
+                <a:lumMod val="25000"/>
+                <a:lumOff val="75000"/>
+              </a:schemeClr>
+            </a:solidFill>
+            <a:round/>
+          </a:ln>
+          <a:effectLst/>
+        </c:spPr>
+        <c:txPr>
+          <a:bodyPr rot="-60000000" spcFirstLastPara="1" vertOverflow="ellipsis" vert="horz" wrap="square" anchor="ctr" anchorCtr="1"/>
+          <a:lstStyle/>
+          <a:p>
+            <a:pPr>
+              <a:defRPr sz="900" b="0" i="0" u="none" strike="noStrike" kern="1200" baseline="0">
+                <a:solidFill>
+                  <a:schemeClr val="tx1">
+                    <a:lumMod val="65000"/>
+                    <a:lumOff val="35000"/>
+                  </a:schemeClr>
+                </a:solidFill>
+                <a:latin typeface="+mn-lt"/>
+                <a:ea typeface="+mn-ea"/>
+                <a:cs typeface="+mn-cs"/>
+              </a:defRPr>
+            </a:pPr>
+            <a:endParaRPr lang="en-US"/>
+          </a:p>
+        </c:txPr>
+        <c:crossAx val="687801040"/>
+        <c:crosses val="autoZero"/>
+        <c:crossBetween val="midCat"/>
+      </c:valAx>
+      <c:spPr>
+        <a:noFill/>
+        <a:ln>
+          <a:noFill/>
+        </a:ln>
+        <a:effectLst/>
+      </c:spPr>
+    </c:plotArea>
+    <c:plotVisOnly val="1"/>
+    <c:dispBlanksAs val="gap"/>
+    <c:extLst>
+      <c:ext xmlns:c16r3="http://schemas.microsoft.com/office/drawing/2017/03/chart" uri="{56B9EC1D-385E-4148-901F-78D8002777C0}">
+        <c16r3:dataDisplayOptions16>
+          <c16r3:dispNaAsBlank val="1"/>
+        </c16r3:dataDisplayOptions16>
+      </c:ext>
+    </c:extLst>
+    <c:showDLblsOverMax val="0"/>
+  </c:chart>
+  <c:spPr>
+    <a:solidFill>
+      <a:schemeClr val="bg1"/>
+    </a:solidFill>
+    <a:ln w="9525" cap="flat" cmpd="sng" algn="ctr">
+      <a:solidFill>
+        <a:schemeClr val="tx1">
+          <a:lumMod val="15000"/>
+          <a:lumOff val="85000"/>
+        </a:schemeClr>
+      </a:solidFill>
+      <a:round/>
+    </a:ln>
+    <a:effectLst/>
+  </c:spPr>
+  <c:txPr>
+    <a:bodyPr/>
+    <a:lstStyle/>
+    <a:p>
+      <a:pPr>
+        <a:defRPr/>
+      </a:pPr>
+      <a:endParaRPr lang="en-US"/>
+    </a:p>
+  </c:txPr>
+  <c:externalData r:id="rId3">
+    <c:autoUpdate val="0"/>
+  </c:externalData>
+</c:chartSpace>
+</file>
+
+<file path=word/charts/colors1.xml><?xml version="1.0" encoding="utf-8"?>
+<cs:colorStyle xmlns:cs="http://schemas.microsoft.com/office/drawing/2012/chartStyle" xmlns:a="http://schemas.openxmlformats.org/drawingml/2006/main" meth="cycle" id="10">
+  <a:schemeClr val="accent1"/>
+  <a:schemeClr val="accent2"/>
+  <a:schemeClr val="accent3"/>
+  <a:schemeClr val="accent4"/>
+  <a:schemeClr val="accent5"/>
+  <a:schemeClr val="accent6"/>
+  <cs:variation/>
+  <cs:variation>
+    <a:lumMod val="60000"/>
+  </cs:variation>
+  <cs:variation>
+    <a:lumMod val="80000"/>
+    <a:lumOff val="20000"/>
+  </cs:variation>
+  <cs:variation>
+    <a:lumMod val="80000"/>
+  </cs:variation>
+  <cs:variation>
+    <a:lumMod val="60000"/>
+    <a:lumOff val="40000"/>
+  </cs:variation>
+  <cs:variation>
+    <a:lumMod val="50000"/>
+  </cs:variation>
+  <cs:variation>
+    <a:lumMod val="70000"/>
+    <a:lumOff val="30000"/>
+  </cs:variation>
+  <cs:variation>
+    <a:lumMod val="70000"/>
+  </cs:variation>
+  <cs:variation>
+    <a:lumMod val="50000"/>
+    <a:lumOff val="50000"/>
+  </cs:variation>
+</cs:colorStyle>
+</file>
+
+<file path=word/charts/colors2.xml><?xml version="1.0" encoding="utf-8"?>
+<cs:colorStyle xmlns:cs="http://schemas.microsoft.com/office/drawing/2012/chartStyle" xmlns:a="http://schemas.openxmlformats.org/drawingml/2006/main" meth="cycle" id="10">
+  <a:schemeClr val="accent1"/>
+  <a:schemeClr val="accent2"/>
+  <a:schemeClr val="accent3"/>
+  <a:schemeClr val="accent4"/>
+  <a:schemeClr val="accent5"/>
+  <a:schemeClr val="accent6"/>
+  <cs:variation/>
+  <cs:variation>
+    <a:lumMod val="60000"/>
+  </cs:variation>
+  <cs:variation>
+    <a:lumMod val="80000"/>
+    <a:lumOff val="20000"/>
+  </cs:variation>
+  <cs:variation>
+    <a:lumMod val="80000"/>
+  </cs:variation>
+  <cs:variation>
+    <a:lumMod val="60000"/>
+    <a:lumOff val="40000"/>
+  </cs:variation>
+  <cs:variation>
+    <a:lumMod val="50000"/>
+  </cs:variation>
+  <cs:variation>
+    <a:lumMod val="70000"/>
+    <a:lumOff val="30000"/>
+  </cs:variation>
+  <cs:variation>
+    <a:lumMod val="70000"/>
+  </cs:variation>
+  <cs:variation>
+    <a:lumMod val="50000"/>
+    <a:lumOff val="50000"/>
+  </cs:variation>
+</cs:colorStyle>
+</file>
+
+<file path=word/charts/colors3.xml><?xml version="1.0" encoding="utf-8"?>
+<cs:colorStyle xmlns:cs="http://schemas.microsoft.com/office/drawing/2012/chartStyle" xmlns:a="http://schemas.openxmlformats.org/drawingml/2006/main" meth="cycle" id="10">
+  <a:schemeClr val="accent1"/>
+  <a:schemeClr val="accent2"/>
+  <a:schemeClr val="accent3"/>
+  <a:schemeClr val="accent4"/>
+  <a:schemeClr val="accent5"/>
+  <a:schemeClr val="accent6"/>
+  <cs:variation/>
+  <cs:variation>
+    <a:lumMod val="60000"/>
+  </cs:variation>
+  <cs:variation>
+    <a:lumMod val="80000"/>
+    <a:lumOff val="20000"/>
+  </cs:variation>
+  <cs:variation>
+    <a:lumMod val="80000"/>
+  </cs:variation>
+  <cs:variation>
+    <a:lumMod val="60000"/>
+    <a:lumOff val="40000"/>
+  </cs:variation>
+  <cs:variation>
+    <a:lumMod val="50000"/>
+  </cs:variation>
+  <cs:variation>
+    <a:lumMod val="70000"/>
+    <a:lumOff val="30000"/>
+  </cs:variation>
+  <cs:variation>
+    <a:lumMod val="70000"/>
+  </cs:variation>
+  <cs:variation>
+    <a:lumMod val="50000"/>
+    <a:lumOff val="50000"/>
+  </cs:variation>
+</cs:colorStyle>
+</file>
+
+<file path=word/charts/style1.xml><?xml version="1.0" encoding="utf-8"?>
+<cs:chartStyle xmlns:cs="http://schemas.microsoft.com/office/drawing/2012/chartStyle" xmlns:a="http://schemas.openxmlformats.org/drawingml/2006/main" id="240">
+  <cs:axisTitle>
+    <cs:lnRef idx="0"/>
+    <cs:fillRef idx="0"/>
+    <cs:effectRef idx="0"/>
+    <cs:fontRef idx="minor">
+      <a:schemeClr val="tx1">
+        <a:lumMod val="65000"/>
+        <a:lumOff val="35000"/>
+      </a:schemeClr>
+    </cs:fontRef>
+    <cs:defRPr sz="1000" kern="1200"/>
+  </cs:axisTitle>
+  <cs:categoryAxis>
+    <cs:lnRef idx="0"/>
+    <cs:fillRef idx="0"/>
+    <cs:effectRef idx="0"/>
+    <cs:fontRef idx="minor">
+      <a:schemeClr val="tx1">
+        <a:lumMod val="65000"/>
+        <a:lumOff val="35000"/>
+      </a:schemeClr>
+    </cs:fontRef>
+    <cs:spPr>
+      <a:ln w="9525" cap="flat" cmpd="sng" algn="ctr">
+        <a:solidFill>
+          <a:schemeClr val="tx1">
+            <a:lumMod val="25000"/>
+            <a:lumOff val="75000"/>
+          </a:schemeClr>
+        </a:solidFill>
+        <a:round/>
+      </a:ln>
+    </cs:spPr>
+    <cs:defRPr sz="900" kern="1200"/>
+  </cs:categoryAxis>
+  <cs:chartArea mods="allowNoFillOverride allowNoLineOverride">
+    <cs:lnRef idx="0"/>
+    <cs:fillRef idx="0"/>
+    <cs:effectRef idx="0"/>
+    <cs:fontRef idx="minor">
+      <a:schemeClr val="tx1"/>
+    </cs:fontRef>
+    <cs:spPr>
+      <a:solidFill>
+        <a:schemeClr val="bg1"/>
+      </a:solidFill>
+      <a:ln w="9525" cap="flat" cmpd="sng" algn="ctr">
+        <a:solidFill>
+          <a:schemeClr val="tx1">
+            <a:lumMod val="15000"/>
+            <a:lumOff val="85000"/>
+          </a:schemeClr>
+        </a:solidFill>
+        <a:round/>
+      </a:ln>
+    </cs:spPr>
+    <cs:defRPr sz="1000" kern="1200"/>
+  </cs:chartArea>
+  <cs:dataLabel>
+    <cs:lnRef idx="0"/>
+    <cs:fillRef idx="0"/>
+    <cs:effectRef idx="0"/>
+    <cs:fontRef idx="minor">
+      <a:schemeClr val="tx1">
+        <a:lumMod val="75000"/>
+        <a:lumOff val="25000"/>
+      </a:schemeClr>
+    </cs:fontRef>
+    <cs:defRPr sz="900" kern="1200"/>
+  </cs:dataLabel>
+  <cs:dataLabelCallout>
+    <cs:lnRef idx="0"/>
+    <cs:fillRef idx="0"/>
+    <cs:effectRef idx="0"/>
+    <cs:fontRef idx="minor">
+      <a:schemeClr val="dk1">
+        <a:lumMod val="65000"/>
+        <a:lumOff val="35000"/>
+      </a:schemeClr>
+    </cs:fontRef>
+    <cs:spPr>
+      <a:solidFill>
+        <a:schemeClr val="lt1"/>
+      </a:solidFill>
+      <a:ln>
+        <a:solidFill>
+          <a:schemeClr val="dk1">
+            <a:lumMod val="25000"/>
+            <a:lumOff val="75000"/>
+          </a:schemeClr>
+        </a:solidFill>
+      </a:ln>
+    </cs:spPr>
+    <cs:defRPr sz="900" kern="1200"/>
+    <cs:bodyPr rot="0" spcFirstLastPara="1" vertOverflow="clip" horzOverflow="clip" vert="horz" wrap="square" lIns="36576" tIns="18288" rIns="36576" bIns="18288" anchor="ctr" anchorCtr="1">
+      <a:spAutoFit/>
+    </cs:bodyPr>
+  </cs:dataLabelCallout>
+  <cs:dataPoint>
+    <cs:lnRef idx="0"/>
+    <cs:fillRef idx="1">
+      <cs:styleClr val="auto"/>
+    </cs:fillRef>
+    <cs:effectRef idx="0"/>
+    <cs:fontRef idx="minor">
+      <a:schemeClr val="tx1"/>
+    </cs:fontRef>
+  </cs:dataPoint>
+  <cs:dataPoint3D>
+    <cs:lnRef idx="0"/>
+    <cs:fillRef idx="1">
+      <cs:styleClr val="auto"/>
+    </cs:fillRef>
+    <cs:effectRef idx="0"/>
+    <cs:fontRef idx="minor">
+      <a:schemeClr val="tx1"/>
+    </cs:fontRef>
+  </cs:dataPoint3D>
+  <cs:dataPointLine>
+    <cs:lnRef idx="0">
+      <cs:styleClr val="auto"/>
+    </cs:lnRef>
+    <cs:fillRef idx="1"/>
+    <cs:effectRef idx="0"/>
+    <cs:fontRef idx="minor">
+      <a:schemeClr val="tx1"/>
+    </cs:fontRef>
+    <cs:spPr>
+      <a:ln w="19050" cap="rnd">
+        <a:solidFill>
+          <a:schemeClr val="phClr"/>
+        </a:solidFill>
+        <a:round/>
+      </a:ln>
+    </cs:spPr>
+  </cs:dataPointLine>
+  <cs:dataPointMarker>
+    <cs:lnRef idx="0">
+      <cs:styleClr val="auto"/>
+    </cs:lnRef>
+    <cs:fillRef idx="1">
+      <cs:styleClr val="auto"/>
+    </cs:fillRef>
+    <cs:effectRef idx="0"/>
+    <cs:fontRef idx="minor">
+      <a:schemeClr val="tx1"/>
+    </cs:fontRef>
+    <cs:spPr>
+      <a:ln w="9525">
+        <a:solidFill>
+          <a:schemeClr val="phClr"/>
+        </a:solidFill>
+      </a:ln>
+    </cs:spPr>
+  </cs:dataPointMarker>
+  <cs:dataPointMarkerLayout symbol="circle" size="5"/>
+  <cs:dataPointWireframe>
+    <cs:lnRef idx="0">
+      <cs:styleClr val="auto"/>
+    </cs:lnRef>
+    <cs:fillRef idx="0"/>
+    <cs:effectRef idx="0"/>
+    <cs:fontRef idx="minor">
+      <a:schemeClr val="dk1"/>
+    </cs:fontRef>
+    <cs:spPr>
+      <a:ln w="9525" cap="rnd">
+        <a:solidFill>
+          <a:schemeClr val="phClr"/>
+        </a:solidFill>
+        <a:round/>
+      </a:ln>
+    </cs:spPr>
+  </cs:dataPointWireframe>
+  <cs:dataTable>
+    <cs:lnRef idx="0"/>
+    <cs:fillRef idx="0"/>
+    <cs:effectRef idx="0"/>
+    <cs:fontRef idx="minor">
+      <a:schemeClr val="tx1">
+        <a:lumMod val="65000"/>
+        <a:lumOff val="35000"/>
+      </a:schemeClr>
+    </cs:fontRef>
+    <cs:spPr>
+      <a:noFill/>
+      <a:ln w="9525" cap="flat" cmpd="sng" algn="ctr">
+        <a:solidFill>
+          <a:schemeClr val="tx1">
+            <a:lumMod val="15000"/>
+            <a:lumOff val="85000"/>
+          </a:schemeClr>
+        </a:solidFill>
+        <a:round/>
+      </a:ln>
+    </cs:spPr>
+    <cs:defRPr sz="900" kern="1200"/>
+  </cs:dataTable>
+  <cs:downBar>
+    <cs:lnRef idx="0"/>
+    <cs:fillRef idx="0"/>
+    <cs:effectRef idx="0"/>
+    <cs:fontRef idx="minor">
+      <a:schemeClr val="tx1"/>
+    </cs:fontRef>
+    <cs:spPr>
+      <a:solidFill>
+        <a:schemeClr val="dk1">
+          <a:lumMod val="75000"/>
+          <a:lumOff val="25000"/>
+        </a:schemeClr>
+      </a:solidFill>
+      <a:ln w="9525" cap="flat" cmpd="sng" algn="ctr">
+        <a:solidFill>
+          <a:schemeClr val="tx1">
+            <a:lumMod val="65000"/>
+            <a:lumOff val="35000"/>
+          </a:schemeClr>
+        </a:solidFill>
+        <a:round/>
+      </a:ln>
+    </cs:spPr>
+  </cs:downBar>
+  <cs:dropLine>
+    <cs:lnRef idx="0"/>
+    <cs:fillRef idx="0"/>
+    <cs:effectRef idx="0"/>
+    <cs:fontRef idx="minor">
+      <a:schemeClr val="tx1"/>
+    </cs:fontRef>
+    <cs:spPr>
+      <a:ln w="9525" cap="flat" cmpd="sng" algn="ctr">
+        <a:solidFill>
+          <a:schemeClr val="tx1">
+            <a:lumMod val="35000"/>
+            <a:lumOff val="65000"/>
+          </a:schemeClr>
+        </a:solidFill>
+        <a:round/>
+      </a:ln>
+    </cs:spPr>
+  </cs:dropLine>
+  <cs:errorBar>
+    <cs:lnRef idx="0"/>
+    <cs:fillRef idx="0"/>
+    <cs:effectRef idx="0"/>
+    <cs:fontRef idx="minor">
+      <a:schemeClr val="tx1"/>
+    </cs:fontRef>
+    <cs:spPr>
+      <a:ln w="9525" cap="flat" cmpd="sng" algn="ctr">
+        <a:solidFill>
+          <a:schemeClr val="tx1">
+            <a:lumMod val="65000"/>
+            <a:lumOff val="35000"/>
+          </a:schemeClr>
+        </a:solidFill>
+        <a:round/>
+      </a:ln>
+    </cs:spPr>
+  </cs:errorBar>
+  <cs:floor>
+    <cs:lnRef idx="0"/>
+    <cs:fillRef idx="0"/>
+    <cs:effectRef idx="0"/>
+    <cs:fontRef idx="minor">
+      <a:schemeClr val="tx1"/>
+    </cs:fontRef>
+    <cs:spPr>
+      <a:noFill/>
+      <a:ln>
+        <a:noFill/>
+      </a:ln>
+    </cs:spPr>
+  </cs:floor>
+  <cs:gridlineMajor>
+    <cs:lnRef idx="0"/>
+    <cs:fillRef idx="0"/>
+    <cs:effectRef idx="0"/>
+    <cs:fontRef idx="minor">
+      <a:schemeClr val="tx1"/>
+    </cs:fontRef>
+    <cs:spPr>
+      <a:ln w="9525" cap="flat" cmpd="sng" algn="ctr">
+        <a:solidFill>
+          <a:schemeClr val="tx1">
+            <a:lumMod val="15000"/>
+            <a:lumOff val="85000"/>
+          </a:schemeClr>
+        </a:solidFill>
+        <a:round/>
+      </a:ln>
+    </cs:spPr>
+  </cs:gridlineMajor>
+  <cs:gridlineMinor>
+    <cs:lnRef idx="0"/>
+    <cs:fillRef idx="0"/>
+    <cs:effectRef idx="0"/>
+    <cs:fontRef idx="minor">
+      <a:schemeClr val="tx1"/>
+    </cs:fontRef>
+    <cs:spPr>
+      <a:ln w="9525" cap="flat" cmpd="sng" algn="ctr">
+        <a:solidFill>
+          <a:schemeClr val="tx1">
+            <a:lumMod val="5000"/>
+            <a:lumOff val="95000"/>
+          </a:schemeClr>
+        </a:solidFill>
+        <a:round/>
+      </a:ln>
+    </cs:spPr>
+  </cs:gridlineMinor>
+  <cs:hiLoLine>
+    <cs:lnRef idx="0"/>
+    <cs:fillRef idx="0"/>
+    <cs:effectRef idx="0"/>
+    <cs:fontRef idx="minor">
+      <a:schemeClr val="tx1"/>
+    </cs:fontRef>
+    <cs:spPr>
+      <a:ln w="9525" cap="flat" cmpd="sng" algn="ctr">
+        <a:solidFill>
+          <a:schemeClr val="tx1">
+            <a:lumMod val="50000"/>
+            <a:lumOff val="50000"/>
+          </a:schemeClr>
+        </a:solidFill>
+        <a:round/>
+      </a:ln>
+    </cs:spPr>
+  </cs:hiLoLine>
+  <cs:leaderLine>
+    <cs:lnRef idx="0"/>
+    <cs:fillRef idx="0"/>
+    <cs:effectRef idx="0"/>
+    <cs:fontRef idx="minor">
+      <a:schemeClr val="tx1"/>
+    </cs:fontRef>
+    <cs:spPr>
+      <a:ln w="9525" cap="flat" cmpd="sng" algn="ctr">
+        <a:solidFill>
+          <a:schemeClr val="tx1">
+            <a:lumMod val="35000"/>
+            <a:lumOff val="65000"/>
+          </a:schemeClr>
+        </a:solidFill>
+        <a:round/>
+      </a:ln>
+    </cs:spPr>
+  </cs:leaderLine>
+  <cs:legend>
+    <cs:lnRef idx="0"/>
+    <cs:fillRef idx="0"/>
+    <cs:effectRef idx="0"/>
+    <cs:fontRef idx="minor">
+      <a:schemeClr val="tx1">
+        <a:lumMod val="65000"/>
+        <a:lumOff val="35000"/>
+      </a:schemeClr>
+    </cs:fontRef>
+    <cs:defRPr sz="900" kern="1200"/>
+  </cs:legend>
+  <cs:plotArea mods="allowNoFillOverride allowNoLineOverride">
+    <cs:lnRef idx="0"/>
+    <cs:fillRef idx="0"/>
+    <cs:effectRef idx="0"/>
+    <cs:fontRef idx="minor">
+      <a:schemeClr val="tx1"/>
+    </cs:fontRef>
+  </cs:plotArea>
+  <cs:plotArea3D mods="allowNoFillOverride allowNoLineOverride">
+    <cs:lnRef idx="0"/>
+    <cs:fillRef idx="0"/>
+    <cs:effectRef idx="0"/>
+    <cs:fontRef idx="minor">
+      <a:schemeClr val="tx1"/>
+    </cs:fontRef>
+  </cs:plotArea3D>
+  <cs:seriesAxis>
+    <cs:lnRef idx="0"/>
+    <cs:fillRef idx="0"/>
+    <cs:effectRef idx="0"/>
+    <cs:fontRef idx="minor">
+      <a:schemeClr val="tx1">
+        <a:lumMod val="65000"/>
+        <a:lumOff val="35000"/>
+      </a:schemeClr>
+    </cs:fontRef>
+    <cs:defRPr sz="900" kern="1200"/>
+  </cs:seriesAxis>
+  <cs:seriesLine>
+    <cs:lnRef idx="0"/>
+    <cs:fillRef idx="0"/>
+    <cs:effectRef idx="0"/>
+    <cs:fontRef idx="minor">
+      <a:schemeClr val="tx1"/>
+    </cs:fontRef>
+    <cs:spPr>
+      <a:ln w="9525" cap="flat" cmpd="sng" algn="ctr">
+        <a:solidFill>
+          <a:schemeClr val="tx1">
+            <a:lumMod val="35000"/>
+            <a:lumOff val="65000"/>
+          </a:schemeClr>
+        </a:solidFill>
+        <a:round/>
+      </a:ln>
+    </cs:spPr>
+  </cs:seriesLine>
+  <cs:title>
+    <cs:lnRef idx="0"/>
+    <cs:fillRef idx="0"/>
+    <cs:effectRef idx="0"/>
+    <cs:fontRef idx="minor">
+      <a:schemeClr val="tx1">
+        <a:lumMod val="65000"/>
+        <a:lumOff val="35000"/>
+      </a:schemeClr>
+    </cs:fontRef>
+    <cs:defRPr sz="1400" b="0" kern="1200" spc="0" baseline="0"/>
+  </cs:title>
+  <cs:trendline>
+    <cs:lnRef idx="0">
+      <cs:styleClr val="auto"/>
+    </cs:lnRef>
+    <cs:fillRef idx="0"/>
+    <cs:effectRef idx="0"/>
+    <cs:fontRef idx="minor">
+      <a:schemeClr val="tx1"/>
+    </cs:fontRef>
+    <cs:spPr>
+      <a:ln w="19050" cap="rnd">
+        <a:solidFill>
+          <a:schemeClr val="phClr"/>
+        </a:solidFill>
+        <a:prstDash val="sysDot"/>
+      </a:ln>
+    </cs:spPr>
+  </cs:trendline>
+  <cs:trendlineLabel>
+    <cs:lnRef idx="0"/>
+    <cs:fillRef idx="0"/>
+    <cs:effectRef idx="0"/>
+    <cs:fontRef idx="minor">
+      <a:schemeClr val="tx1">
+        <a:lumMod val="65000"/>
+        <a:lumOff val="35000"/>
+      </a:schemeClr>
+    </cs:fontRef>
+    <cs:defRPr sz="900" kern="1200"/>
+  </cs:trendlineLabel>
+  <cs:upBar>
+    <cs:lnRef idx="0"/>
+    <cs:fillRef idx="0"/>
+    <cs:effectRef idx="0"/>
+    <cs:fontRef idx="minor">
+      <a:schemeClr val="tx1"/>
+    </cs:fontRef>
+    <cs:spPr>
+      <a:solidFill>
+        <a:schemeClr val="lt1"/>
+      </a:solidFill>
+      <a:ln w="9525" cap="flat" cmpd="sng" algn="ctr">
+        <a:solidFill>
+          <a:schemeClr val="tx1">
+            <a:lumMod val="65000"/>
+            <a:lumOff val="35000"/>
+          </a:schemeClr>
+        </a:solidFill>
+        <a:round/>
+      </a:ln>
+    </cs:spPr>
+  </cs:upBar>
+  <cs:valueAxis>
+    <cs:lnRef idx="0"/>
+    <cs:fillRef idx="0"/>
+    <cs:effectRef idx="0"/>
+    <cs:fontRef idx="minor">
+      <a:schemeClr val="tx1">
+        <a:lumMod val="65000"/>
+        <a:lumOff val="35000"/>
+      </a:schemeClr>
+    </cs:fontRef>
+    <cs:spPr>
+      <a:ln w="9525" cap="flat" cmpd="sng" algn="ctr">
+        <a:solidFill>
+          <a:schemeClr val="tx1">
+            <a:lumMod val="25000"/>
+            <a:lumOff val="75000"/>
+          </a:schemeClr>
+        </a:solidFill>
+        <a:round/>
+      </a:ln>
+    </cs:spPr>
+    <cs:defRPr sz="900" kern="1200"/>
+  </cs:valueAxis>
+  <cs:wall>
+    <cs:lnRef idx="0"/>
+    <cs:fillRef idx="0"/>
+    <cs:effectRef idx="0"/>
+    <cs:fontRef idx="minor">
+      <a:schemeClr val="tx1"/>
+    </cs:fontRef>
+    <cs:spPr>
+      <a:noFill/>
+      <a:ln>
+        <a:noFill/>
+      </a:ln>
+    </cs:spPr>
+  </cs:wall>
+</cs:chartStyle>
+</file>
+
+<file path=word/charts/style2.xml><?xml version="1.0" encoding="utf-8"?>
+<cs:chartStyle xmlns:cs="http://schemas.microsoft.com/office/drawing/2012/chartStyle" xmlns:a="http://schemas.openxmlformats.org/drawingml/2006/main" id="240">
+  <cs:axisTitle>
+    <cs:lnRef idx="0"/>
+    <cs:fillRef idx="0"/>
+    <cs:effectRef idx="0"/>
+    <cs:fontRef idx="minor">
+      <a:schemeClr val="tx1">
+        <a:lumMod val="65000"/>
+        <a:lumOff val="35000"/>
+      </a:schemeClr>
+    </cs:fontRef>
+    <cs:defRPr sz="1000" kern="1200"/>
+  </cs:axisTitle>
+  <cs:categoryAxis>
+    <cs:lnRef idx="0"/>
+    <cs:fillRef idx="0"/>
+    <cs:effectRef idx="0"/>
+    <cs:fontRef idx="minor">
+      <a:schemeClr val="tx1">
+        <a:lumMod val="65000"/>
+        <a:lumOff val="35000"/>
+      </a:schemeClr>
+    </cs:fontRef>
+    <cs:spPr>
+      <a:ln w="9525" cap="flat" cmpd="sng" algn="ctr">
+        <a:solidFill>
+          <a:schemeClr val="tx1">
+            <a:lumMod val="25000"/>
+            <a:lumOff val="75000"/>
+          </a:schemeClr>
+        </a:solidFill>
+        <a:round/>
+      </a:ln>
+    </cs:spPr>
+    <cs:defRPr sz="900" kern="1200"/>
+  </cs:categoryAxis>
+  <cs:chartArea mods="allowNoFillOverride allowNoLineOverride">
+    <cs:lnRef idx="0"/>
+    <cs:fillRef idx="0"/>
+    <cs:effectRef idx="0"/>
+    <cs:fontRef idx="minor">
+      <a:schemeClr val="tx1"/>
+    </cs:fontRef>
+    <cs:spPr>
+      <a:solidFill>
+        <a:schemeClr val="bg1"/>
+      </a:solidFill>
+      <a:ln w="9525" cap="flat" cmpd="sng" algn="ctr">
+        <a:solidFill>
+          <a:schemeClr val="tx1">
+            <a:lumMod val="15000"/>
+            <a:lumOff val="85000"/>
+          </a:schemeClr>
+        </a:solidFill>
+        <a:round/>
+      </a:ln>
+    </cs:spPr>
+    <cs:defRPr sz="1000" kern="1200"/>
+  </cs:chartArea>
+  <cs:dataLabel>
+    <cs:lnRef idx="0"/>
+    <cs:fillRef idx="0"/>
+    <cs:effectRef idx="0"/>
+    <cs:fontRef idx="minor">
+      <a:schemeClr val="tx1">
+        <a:lumMod val="75000"/>
+        <a:lumOff val="25000"/>
+      </a:schemeClr>
+    </cs:fontRef>
+    <cs:defRPr sz="900" kern="1200"/>
+  </cs:dataLabel>
+  <cs:dataLabelCallout>
+    <cs:lnRef idx="0"/>
+    <cs:fillRef idx="0"/>
+    <cs:effectRef idx="0"/>
+    <cs:fontRef idx="minor">
+      <a:schemeClr val="dk1">
+        <a:lumMod val="65000"/>
+        <a:lumOff val="35000"/>
+      </a:schemeClr>
+    </cs:fontRef>
+    <cs:spPr>
+      <a:solidFill>
+        <a:schemeClr val="lt1"/>
+      </a:solidFill>
+      <a:ln>
+        <a:solidFill>
+          <a:schemeClr val="dk1">
+            <a:lumMod val="25000"/>
+            <a:lumOff val="75000"/>
+          </a:schemeClr>
+        </a:solidFill>
+      </a:ln>
+    </cs:spPr>
+    <cs:defRPr sz="900" kern="1200"/>
+    <cs:bodyPr rot="0" spcFirstLastPara="1" vertOverflow="clip" horzOverflow="clip" vert="horz" wrap="square" lIns="36576" tIns="18288" rIns="36576" bIns="18288" anchor="ctr" anchorCtr="1">
+      <a:spAutoFit/>
+    </cs:bodyPr>
+  </cs:dataLabelCallout>
+  <cs:dataPoint>
+    <cs:lnRef idx="0"/>
+    <cs:fillRef idx="1">
+      <cs:styleClr val="auto"/>
+    </cs:fillRef>
+    <cs:effectRef idx="0"/>
+    <cs:fontRef idx="minor">
+      <a:schemeClr val="tx1"/>
+    </cs:fontRef>
+  </cs:dataPoint>
+  <cs:dataPoint3D>
+    <cs:lnRef idx="0"/>
+    <cs:fillRef idx="1">
+      <cs:styleClr val="auto"/>
+    </cs:fillRef>
+    <cs:effectRef idx="0"/>
+    <cs:fontRef idx="minor">
+      <a:schemeClr val="tx1"/>
+    </cs:fontRef>
+  </cs:dataPoint3D>
+  <cs:dataPointLine>
+    <cs:lnRef idx="0">
+      <cs:styleClr val="auto"/>
+    </cs:lnRef>
+    <cs:fillRef idx="1"/>
+    <cs:effectRef idx="0"/>
+    <cs:fontRef idx="minor">
+      <a:schemeClr val="tx1"/>
+    </cs:fontRef>
+    <cs:spPr>
+      <a:ln w="19050" cap="rnd">
+        <a:solidFill>
+          <a:schemeClr val="phClr"/>
+        </a:solidFill>
+        <a:round/>
+      </a:ln>
+    </cs:spPr>
+  </cs:dataPointLine>
+  <cs:dataPointMarker>
+    <cs:lnRef idx="0">
+      <cs:styleClr val="auto"/>
+    </cs:lnRef>
+    <cs:fillRef idx="1">
+      <cs:styleClr val="auto"/>
+    </cs:fillRef>
+    <cs:effectRef idx="0"/>
+    <cs:fontRef idx="minor">
+      <a:schemeClr val="tx1"/>
+    </cs:fontRef>
+    <cs:spPr>
+      <a:ln w="9525">
+        <a:solidFill>
+          <a:schemeClr val="phClr"/>
+        </a:solidFill>
+      </a:ln>
+    </cs:spPr>
+  </cs:dataPointMarker>
+  <cs:dataPointMarkerLayout symbol="circle" size="5"/>
+  <cs:dataPointWireframe>
+    <cs:lnRef idx="0">
+      <cs:styleClr val="auto"/>
+    </cs:lnRef>
+    <cs:fillRef idx="0"/>
+    <cs:effectRef idx="0"/>
+    <cs:fontRef idx="minor">
+      <a:schemeClr val="dk1"/>
+    </cs:fontRef>
+    <cs:spPr>
+      <a:ln w="9525" cap="rnd">
+        <a:solidFill>
+          <a:schemeClr val="phClr"/>
+        </a:solidFill>
+        <a:round/>
+      </a:ln>
+    </cs:spPr>
+  </cs:dataPointWireframe>
+  <cs:dataTable>
+    <cs:lnRef idx="0"/>
+    <cs:fillRef idx="0"/>
+    <cs:effectRef idx="0"/>
+    <cs:fontRef idx="minor">
+      <a:schemeClr val="tx1">
+        <a:lumMod val="65000"/>
+        <a:lumOff val="35000"/>
+      </a:schemeClr>
+    </cs:fontRef>
+    <cs:spPr>
+      <a:noFill/>
+      <a:ln w="9525" cap="flat" cmpd="sng" algn="ctr">
+        <a:solidFill>
+          <a:schemeClr val="tx1">
+            <a:lumMod val="15000"/>
+            <a:lumOff val="85000"/>
+          </a:schemeClr>
+        </a:solidFill>
+        <a:round/>
+      </a:ln>
+    </cs:spPr>
+    <cs:defRPr sz="900" kern="1200"/>
+  </cs:dataTable>
+  <cs:downBar>
+    <cs:lnRef idx="0"/>
+    <cs:fillRef idx="0"/>
+    <cs:effectRef idx="0"/>
+    <cs:fontRef idx="minor">
+      <a:schemeClr val="tx1"/>
+    </cs:fontRef>
+    <cs:spPr>
+      <a:solidFill>
+        <a:schemeClr val="dk1">
+          <a:lumMod val="75000"/>
+          <a:lumOff val="25000"/>
+        </a:schemeClr>
+      </a:solidFill>
+      <a:ln w="9525" cap="flat" cmpd="sng" algn="ctr">
+        <a:solidFill>
+          <a:schemeClr val="tx1">
+            <a:lumMod val="65000"/>
+            <a:lumOff val="35000"/>
+          </a:schemeClr>
+        </a:solidFill>
+        <a:round/>
+      </a:ln>
+    </cs:spPr>
+  </cs:downBar>
+  <cs:dropLine>
+    <cs:lnRef idx="0"/>
+    <cs:fillRef idx="0"/>
+    <cs:effectRef idx="0"/>
+    <cs:fontRef idx="minor">
+      <a:schemeClr val="tx1"/>
+    </cs:fontRef>
+    <cs:spPr>
+      <a:ln w="9525" cap="flat" cmpd="sng" algn="ctr">
+        <a:solidFill>
+          <a:schemeClr val="tx1">
+            <a:lumMod val="35000"/>
+            <a:lumOff val="65000"/>
+          </a:schemeClr>
+        </a:solidFill>
+        <a:round/>
+      </a:ln>
+    </cs:spPr>
+  </cs:dropLine>
+  <cs:errorBar>
+    <cs:lnRef idx="0"/>
+    <cs:fillRef idx="0"/>
+    <cs:effectRef idx="0"/>
+    <cs:fontRef idx="minor">
+      <a:schemeClr val="tx1"/>
+    </cs:fontRef>
+    <cs:spPr>
+      <a:ln w="9525" cap="flat" cmpd="sng" algn="ctr">
+        <a:solidFill>
+          <a:schemeClr val="tx1">
+            <a:lumMod val="65000"/>
+            <a:lumOff val="35000"/>
+          </a:schemeClr>
+        </a:solidFill>
+        <a:round/>
+      </a:ln>
+    </cs:spPr>
+  </cs:errorBar>
+  <cs:floor>
+    <cs:lnRef idx="0"/>
+    <cs:fillRef idx="0"/>
+    <cs:effectRef idx="0"/>
+    <cs:fontRef idx="minor">
+      <a:schemeClr val="tx1"/>
+    </cs:fontRef>
+    <cs:spPr>
+      <a:noFill/>
+      <a:ln>
+        <a:noFill/>
+      </a:ln>
+    </cs:spPr>
+  </cs:floor>
+  <cs:gridlineMajor>
+    <cs:lnRef idx="0"/>
+    <cs:fillRef idx="0"/>
+    <cs:effectRef idx="0"/>
+    <cs:fontRef idx="minor">
+      <a:schemeClr val="tx1"/>
+    </cs:fontRef>
+    <cs:spPr>
+      <a:ln w="9525" cap="flat" cmpd="sng" algn="ctr">
+        <a:solidFill>
+          <a:schemeClr val="tx1">
+            <a:lumMod val="15000"/>
+            <a:lumOff val="85000"/>
+          </a:schemeClr>
+        </a:solidFill>
+        <a:round/>
+      </a:ln>
+    </cs:spPr>
+  </cs:gridlineMajor>
+  <cs:gridlineMinor>
+    <cs:lnRef idx="0"/>
+    <cs:fillRef idx="0"/>
+    <cs:effectRef idx="0"/>
+    <cs:fontRef idx="minor">
+      <a:schemeClr val="tx1"/>
+    </cs:fontRef>
+    <cs:spPr>
+      <a:ln w="9525" cap="flat" cmpd="sng" algn="ctr">
+        <a:solidFill>
+          <a:schemeClr val="tx1">
+            <a:lumMod val="5000"/>
+            <a:lumOff val="95000"/>
+          </a:schemeClr>
+        </a:solidFill>
+        <a:round/>
+      </a:ln>
+    </cs:spPr>
+  </cs:gridlineMinor>
+  <cs:hiLoLine>
+    <cs:lnRef idx="0"/>
+    <cs:fillRef idx="0"/>
+    <cs:effectRef idx="0"/>
+    <cs:fontRef idx="minor">
+      <a:schemeClr val="tx1"/>
+    </cs:fontRef>
+    <cs:spPr>
+      <a:ln w="9525" cap="flat" cmpd="sng" algn="ctr">
+        <a:solidFill>
+          <a:schemeClr val="tx1">
+            <a:lumMod val="50000"/>
+            <a:lumOff val="50000"/>
+          </a:schemeClr>
+        </a:solidFill>
+        <a:round/>
+      </a:ln>
+    </cs:spPr>
+  </cs:hiLoLine>
+  <cs:leaderLine>
+    <cs:lnRef idx="0"/>
+    <cs:fillRef idx="0"/>
+    <cs:effectRef idx="0"/>
+    <cs:fontRef idx="minor">
+      <a:schemeClr val="tx1"/>
+    </cs:fontRef>
+    <cs:spPr>
+      <a:ln w="9525" cap="flat" cmpd="sng" algn="ctr">
+        <a:solidFill>
+          <a:schemeClr val="tx1">
+            <a:lumMod val="35000"/>
+            <a:lumOff val="65000"/>
+          </a:schemeClr>
+        </a:solidFill>
+        <a:round/>
+      </a:ln>
+    </cs:spPr>
+  </cs:leaderLine>
+  <cs:legend>
+    <cs:lnRef idx="0"/>
+    <cs:fillRef idx="0"/>
+    <cs:effectRef idx="0"/>
+    <cs:fontRef idx="minor">
+      <a:schemeClr val="tx1">
+        <a:lumMod val="65000"/>
+        <a:lumOff val="35000"/>
+      </a:schemeClr>
+    </cs:fontRef>
+    <cs:defRPr sz="900" kern="1200"/>
+  </cs:legend>
+  <cs:plotArea mods="allowNoFillOverride allowNoLineOverride">
+    <cs:lnRef idx="0"/>
+    <cs:fillRef idx="0"/>
+    <cs:effectRef idx="0"/>
+    <cs:fontRef idx="minor">
+      <a:schemeClr val="tx1"/>
+    </cs:fontRef>
+  </cs:plotArea>
+  <cs:plotArea3D mods="allowNoFillOverride allowNoLineOverride">
+    <cs:lnRef idx="0"/>
+    <cs:fillRef idx="0"/>
+    <cs:effectRef idx="0"/>
+    <cs:fontRef idx="minor">
+      <a:schemeClr val="tx1"/>
+    </cs:fontRef>
+  </cs:plotArea3D>
+  <cs:seriesAxis>
+    <cs:lnRef idx="0"/>
+    <cs:fillRef idx="0"/>
+    <cs:effectRef idx="0"/>
+    <cs:fontRef idx="minor">
+      <a:schemeClr val="tx1">
+        <a:lumMod val="65000"/>
+        <a:lumOff val="35000"/>
+      </a:schemeClr>
+    </cs:fontRef>
+    <cs:defRPr sz="900" kern="1200"/>
+  </cs:seriesAxis>
+  <cs:seriesLine>
+    <cs:lnRef idx="0"/>
+    <cs:fillRef idx="0"/>
+    <cs:effectRef idx="0"/>
+    <cs:fontRef idx="minor">
+      <a:schemeClr val="tx1"/>
+    </cs:fontRef>
+    <cs:spPr>
+      <a:ln w="9525" cap="flat" cmpd="sng" algn="ctr">
+        <a:solidFill>
+          <a:schemeClr val="tx1">
+            <a:lumMod val="35000"/>
+            <a:lumOff val="65000"/>
+          </a:schemeClr>
+        </a:solidFill>
+        <a:round/>
+      </a:ln>
+    </cs:spPr>
+  </cs:seriesLine>
+  <cs:title>
+    <cs:lnRef idx="0"/>
+    <cs:fillRef idx="0"/>
+    <cs:effectRef idx="0"/>
+    <cs:fontRef idx="minor">
+      <a:schemeClr val="tx1">
+        <a:lumMod val="65000"/>
+        <a:lumOff val="35000"/>
+      </a:schemeClr>
+    </cs:fontRef>
+    <cs:defRPr sz="1400" b="0" kern="1200" spc="0" baseline="0"/>
+  </cs:title>
+  <cs:trendline>
+    <cs:lnRef idx="0">
+      <cs:styleClr val="auto"/>
+    </cs:lnRef>
+    <cs:fillRef idx="0"/>
+    <cs:effectRef idx="0"/>
+    <cs:fontRef idx="minor">
+      <a:schemeClr val="tx1"/>
+    </cs:fontRef>
+    <cs:spPr>
+      <a:ln w="19050" cap="rnd">
+        <a:solidFill>
+          <a:schemeClr val="phClr"/>
+        </a:solidFill>
+        <a:prstDash val="sysDot"/>
+      </a:ln>
+    </cs:spPr>
+  </cs:trendline>
+  <cs:trendlineLabel>
+    <cs:lnRef idx="0"/>
+    <cs:fillRef idx="0"/>
+    <cs:effectRef idx="0"/>
+    <cs:fontRef idx="minor">
+      <a:schemeClr val="tx1">
+        <a:lumMod val="65000"/>
+        <a:lumOff val="35000"/>
+      </a:schemeClr>
+    </cs:fontRef>
+    <cs:defRPr sz="900" kern="1200"/>
+  </cs:trendlineLabel>
+  <cs:upBar>
+    <cs:lnRef idx="0"/>
+    <cs:fillRef idx="0"/>
+    <cs:effectRef idx="0"/>
+    <cs:fontRef idx="minor">
+      <a:schemeClr val="tx1"/>
+    </cs:fontRef>
+    <cs:spPr>
+      <a:solidFill>
+        <a:schemeClr val="lt1"/>
+      </a:solidFill>
+      <a:ln w="9525" cap="flat" cmpd="sng" algn="ctr">
+        <a:solidFill>
+          <a:schemeClr val="tx1">
+            <a:lumMod val="65000"/>
+            <a:lumOff val="35000"/>
+          </a:schemeClr>
+        </a:solidFill>
+        <a:round/>
+      </a:ln>
+    </cs:spPr>
+  </cs:upBar>
+  <cs:valueAxis>
+    <cs:lnRef idx="0"/>
+    <cs:fillRef idx="0"/>
+    <cs:effectRef idx="0"/>
+    <cs:fontRef idx="minor">
+      <a:schemeClr val="tx1">
+        <a:lumMod val="65000"/>
+        <a:lumOff val="35000"/>
+      </a:schemeClr>
+    </cs:fontRef>
+    <cs:spPr>
+      <a:ln w="9525" cap="flat" cmpd="sng" algn="ctr">
+        <a:solidFill>
+          <a:schemeClr val="tx1">
+            <a:lumMod val="25000"/>
+            <a:lumOff val="75000"/>
+          </a:schemeClr>
+        </a:solidFill>
+        <a:round/>
+      </a:ln>
+    </cs:spPr>
+    <cs:defRPr sz="900" kern="1200"/>
+  </cs:valueAxis>
+  <cs:wall>
+    <cs:lnRef idx="0"/>
+    <cs:fillRef idx="0"/>
+    <cs:effectRef idx="0"/>
+    <cs:fontRef idx="minor">
+      <a:schemeClr val="tx1"/>
+    </cs:fontRef>
+    <cs:spPr>
+      <a:noFill/>
+      <a:ln>
+        <a:noFill/>
+      </a:ln>
+    </cs:spPr>
+  </cs:wall>
+</cs:chartStyle>
+</file>
+
+<file path=word/charts/style3.xml><?xml version="1.0" encoding="utf-8"?>
+<cs:chartStyle xmlns:cs="http://schemas.microsoft.com/office/drawing/2012/chartStyle" xmlns:a="http://schemas.openxmlformats.org/drawingml/2006/main" id="240">
+  <cs:axisTitle>
+    <cs:lnRef idx="0"/>
+    <cs:fillRef idx="0"/>
+    <cs:effectRef idx="0"/>
+    <cs:fontRef idx="minor">
+      <a:schemeClr val="tx1">
+        <a:lumMod val="65000"/>
+        <a:lumOff val="35000"/>
+      </a:schemeClr>
+    </cs:fontRef>
+    <cs:defRPr sz="1000" kern="1200"/>
+  </cs:axisTitle>
+  <cs:categoryAxis>
+    <cs:lnRef idx="0"/>
+    <cs:fillRef idx="0"/>
+    <cs:effectRef idx="0"/>
+    <cs:fontRef idx="minor">
+      <a:schemeClr val="tx1">
+        <a:lumMod val="65000"/>
+        <a:lumOff val="35000"/>
+      </a:schemeClr>
+    </cs:fontRef>
+    <cs:spPr>
+      <a:ln w="9525" cap="flat" cmpd="sng" algn="ctr">
+        <a:solidFill>
+          <a:schemeClr val="tx1">
+            <a:lumMod val="25000"/>
+            <a:lumOff val="75000"/>
+          </a:schemeClr>
+        </a:solidFill>
+        <a:round/>
+      </a:ln>
+    </cs:spPr>
+    <cs:defRPr sz="900" kern="1200"/>
+  </cs:categoryAxis>
+  <cs:chartArea mods="allowNoFillOverride allowNoLineOverride">
+    <cs:lnRef idx="0"/>
+    <cs:fillRef idx="0"/>
+    <cs:effectRef idx="0"/>
+    <cs:fontRef idx="minor">
+      <a:schemeClr val="tx1"/>
+    </cs:fontRef>
+    <cs:spPr>
+      <a:solidFill>
+        <a:schemeClr val="bg1"/>
+      </a:solidFill>
+      <a:ln w="9525" cap="flat" cmpd="sng" algn="ctr">
+        <a:solidFill>
+          <a:schemeClr val="tx1">
+            <a:lumMod val="15000"/>
+            <a:lumOff val="85000"/>
+          </a:schemeClr>
+        </a:solidFill>
+        <a:round/>
+      </a:ln>
+    </cs:spPr>
+    <cs:defRPr sz="1000" kern="1200"/>
+  </cs:chartArea>
+  <cs:dataLabel>
+    <cs:lnRef idx="0"/>
+    <cs:fillRef idx="0"/>
+    <cs:effectRef idx="0"/>
+    <cs:fontRef idx="minor">
+      <a:schemeClr val="tx1">
+        <a:lumMod val="75000"/>
+        <a:lumOff val="25000"/>
+      </a:schemeClr>
+    </cs:fontRef>
+    <cs:defRPr sz="900" kern="1200"/>
+  </cs:dataLabel>
+  <cs:dataLabelCallout>
+    <cs:lnRef idx="0"/>
+    <cs:fillRef idx="0"/>
+    <cs:effectRef idx="0"/>
+    <cs:fontRef idx="minor">
+      <a:schemeClr val="dk1">
+        <a:lumMod val="65000"/>
+        <a:lumOff val="35000"/>
+      </a:schemeClr>
+    </cs:fontRef>
+    <cs:spPr>
+      <a:solidFill>
+        <a:schemeClr val="lt1"/>
+      </a:solidFill>
+      <a:ln>
+        <a:solidFill>
+          <a:schemeClr val="dk1">
+            <a:lumMod val="25000"/>
+            <a:lumOff val="75000"/>
+          </a:schemeClr>
+        </a:solidFill>
+      </a:ln>
+    </cs:spPr>
+    <cs:defRPr sz="900" kern="1200"/>
+    <cs:bodyPr rot="0" spcFirstLastPara="1" vertOverflow="clip" horzOverflow="clip" vert="horz" wrap="square" lIns="36576" tIns="18288" rIns="36576" bIns="18288" anchor="ctr" anchorCtr="1">
+      <a:spAutoFit/>
+    </cs:bodyPr>
+  </cs:dataLabelCallout>
+  <cs:dataPoint>
+    <cs:lnRef idx="0"/>
+    <cs:fillRef idx="1">
+      <cs:styleClr val="auto"/>
+    </cs:fillRef>
+    <cs:effectRef idx="0"/>
+    <cs:fontRef idx="minor">
+      <a:schemeClr val="tx1"/>
+    </cs:fontRef>
+  </cs:dataPoint>
+  <cs:dataPoint3D>
+    <cs:lnRef idx="0"/>
+    <cs:fillRef idx="1">
+      <cs:styleClr val="auto"/>
+    </cs:fillRef>
+    <cs:effectRef idx="0"/>
+    <cs:fontRef idx="minor">
+      <a:schemeClr val="tx1"/>
+    </cs:fontRef>
+  </cs:dataPoint3D>
+  <cs:dataPointLine>
+    <cs:lnRef idx="0">
+      <cs:styleClr val="auto"/>
+    </cs:lnRef>
+    <cs:fillRef idx="1"/>
+    <cs:effectRef idx="0"/>
+    <cs:fontRef idx="minor">
+      <a:schemeClr val="tx1"/>
+    </cs:fontRef>
+    <cs:spPr>
+      <a:ln w="19050" cap="rnd">
+        <a:solidFill>
+          <a:schemeClr val="phClr"/>
+        </a:solidFill>
+        <a:round/>
+      </a:ln>
+    </cs:spPr>
+  </cs:dataPointLine>
+  <cs:dataPointMarker>
+    <cs:lnRef idx="0">
+      <cs:styleClr val="auto"/>
+    </cs:lnRef>
+    <cs:fillRef idx="1">
+      <cs:styleClr val="auto"/>
+    </cs:fillRef>
+    <cs:effectRef idx="0"/>
+    <cs:fontRef idx="minor">
+      <a:schemeClr val="tx1"/>
+    </cs:fontRef>
+    <cs:spPr>
+      <a:ln w="9525">
+        <a:solidFill>
+          <a:schemeClr val="phClr"/>
+        </a:solidFill>
+      </a:ln>
+    </cs:spPr>
+  </cs:dataPointMarker>
+  <cs:dataPointMarkerLayout symbol="circle" size="5"/>
+  <cs:dataPointWireframe>
+    <cs:lnRef idx="0">
+      <cs:styleClr val="auto"/>
+    </cs:lnRef>
+    <cs:fillRef idx="0"/>
+    <cs:effectRef idx="0"/>
+    <cs:fontRef idx="minor">
+      <a:schemeClr val="dk1"/>
+    </cs:fontRef>
+    <cs:spPr>
+      <a:ln w="9525" cap="rnd">
+        <a:solidFill>
+          <a:schemeClr val="phClr"/>
+        </a:solidFill>
+        <a:round/>
+      </a:ln>
+    </cs:spPr>
+  </cs:dataPointWireframe>
+  <cs:dataTable>
+    <cs:lnRef idx="0"/>
+    <cs:fillRef idx="0"/>
+    <cs:effectRef idx="0"/>
+    <cs:fontRef idx="minor">
+      <a:schemeClr val="tx1">
+        <a:lumMod val="65000"/>
+        <a:lumOff val="35000"/>
+      </a:schemeClr>
+    </cs:fontRef>
+    <cs:spPr>
+      <a:noFill/>
+      <a:ln w="9525" cap="flat" cmpd="sng" algn="ctr">
+        <a:solidFill>
+          <a:schemeClr val="tx1">
+            <a:lumMod val="15000"/>
+            <a:lumOff val="85000"/>
+          </a:schemeClr>
+        </a:solidFill>
+        <a:round/>
+      </a:ln>
+    </cs:spPr>
+    <cs:defRPr sz="900" kern="1200"/>
+  </cs:dataTable>
+  <cs:downBar>
+    <cs:lnRef idx="0"/>
+    <cs:fillRef idx="0"/>
+    <cs:effectRef idx="0"/>
+    <cs:fontRef idx="minor">
+      <a:schemeClr val="tx1"/>
+    </cs:fontRef>
+    <cs:spPr>
+      <a:solidFill>
+        <a:schemeClr val="dk1">
+          <a:lumMod val="75000"/>
+          <a:lumOff val="25000"/>
+        </a:schemeClr>
+      </a:solidFill>
+      <a:ln w="9525" cap="flat" cmpd="sng" algn="ctr">
+        <a:solidFill>
+          <a:schemeClr val="tx1">
+            <a:lumMod val="65000"/>
+            <a:lumOff val="35000"/>
+          </a:schemeClr>
+        </a:solidFill>
+        <a:round/>
+      </a:ln>
+    </cs:spPr>
+  </cs:downBar>
+  <cs:dropLine>
+    <cs:lnRef idx="0"/>
+    <cs:fillRef idx="0"/>
+    <cs:effectRef idx="0"/>
+    <cs:fontRef idx="minor">
+      <a:schemeClr val="tx1"/>
+    </cs:fontRef>
+    <cs:spPr>
+      <a:ln w="9525" cap="flat" cmpd="sng" algn="ctr">
+        <a:solidFill>
+          <a:schemeClr val="tx1">
+            <a:lumMod val="35000"/>
+            <a:lumOff val="65000"/>
+          </a:schemeClr>
+        </a:solidFill>
+        <a:round/>
+      </a:ln>
+    </cs:spPr>
+  </cs:dropLine>
+  <cs:errorBar>
+    <cs:lnRef idx="0"/>
+    <cs:fillRef idx="0"/>
+    <cs:effectRef idx="0"/>
+    <cs:fontRef idx="minor">
+      <a:schemeClr val="tx1"/>
+    </cs:fontRef>
+    <cs:spPr>
+      <a:ln w="9525" cap="flat" cmpd="sng" algn="ctr">
+        <a:solidFill>
+          <a:schemeClr val="tx1">
+            <a:lumMod val="65000"/>
+            <a:lumOff val="35000"/>
+          </a:schemeClr>
+        </a:solidFill>
+        <a:round/>
+      </a:ln>
+    </cs:spPr>
+  </cs:errorBar>
+  <cs:floor>
+    <cs:lnRef idx="0"/>
+    <cs:fillRef idx="0"/>
+    <cs:effectRef idx="0"/>
+    <cs:fontRef idx="minor">
+      <a:schemeClr val="tx1"/>
+    </cs:fontRef>
+    <cs:spPr>
+      <a:noFill/>
+      <a:ln>
+        <a:noFill/>
+      </a:ln>
+    </cs:spPr>
+  </cs:floor>
+  <cs:gridlineMajor>
+    <cs:lnRef idx="0"/>
+    <cs:fillRef idx="0"/>
+    <cs:effectRef idx="0"/>
+    <cs:fontRef idx="minor">
+      <a:schemeClr val="tx1"/>
+    </cs:fontRef>
+    <cs:spPr>
+      <a:ln w="9525" cap="flat" cmpd="sng" algn="ctr">
+        <a:solidFill>
+          <a:schemeClr val="tx1">
+            <a:lumMod val="15000"/>
+            <a:lumOff val="85000"/>
+          </a:schemeClr>
+        </a:solidFill>
+        <a:round/>
+      </a:ln>
+    </cs:spPr>
+  </cs:gridlineMajor>
+  <cs:gridlineMinor>
+    <cs:lnRef idx="0"/>
+    <cs:fillRef idx="0"/>
+    <cs:effectRef idx="0"/>
+    <cs:fontRef idx="minor">
+      <a:schemeClr val="tx1"/>
+    </cs:fontRef>
+    <cs:spPr>
+      <a:ln w="9525" cap="flat" cmpd="sng" algn="ctr">
+        <a:solidFill>
+          <a:schemeClr val="tx1">
+            <a:lumMod val="5000"/>
+            <a:lumOff val="95000"/>
+          </a:schemeClr>
+        </a:solidFill>
+        <a:round/>
+      </a:ln>
+    </cs:spPr>
+  </cs:gridlineMinor>
+  <cs:hiLoLine>
+    <cs:lnRef idx="0"/>
+    <cs:fillRef idx="0"/>
+    <cs:effectRef idx="0"/>
+    <cs:fontRef idx="minor">
+      <a:schemeClr val="tx1"/>
+    </cs:fontRef>
+    <cs:spPr>
+      <a:ln w="9525" cap="flat" cmpd="sng" algn="ctr">
+        <a:solidFill>
+          <a:schemeClr val="tx1">
+            <a:lumMod val="50000"/>
+            <a:lumOff val="50000"/>
+          </a:schemeClr>
+        </a:solidFill>
+        <a:round/>
+      </a:ln>
+    </cs:spPr>
+  </cs:hiLoLine>
+  <cs:leaderLine>
+    <cs:lnRef idx="0"/>
+    <cs:fillRef idx="0"/>
+    <cs:effectRef idx="0"/>
+    <cs:fontRef idx="minor">
+      <a:schemeClr val="tx1"/>
+    </cs:fontRef>
+    <cs:spPr>
+      <a:ln w="9525" cap="flat" cmpd="sng" algn="ctr">
+        <a:solidFill>
+          <a:schemeClr val="tx1">
+            <a:lumMod val="35000"/>
+            <a:lumOff val="65000"/>
+          </a:schemeClr>
+        </a:solidFill>
+        <a:round/>
+      </a:ln>
+    </cs:spPr>
+  </cs:leaderLine>
+  <cs:legend>
+    <cs:lnRef idx="0"/>
+    <cs:fillRef idx="0"/>
+    <cs:effectRef idx="0"/>
+    <cs:fontRef idx="minor">
+      <a:schemeClr val="tx1">
+        <a:lumMod val="65000"/>
+        <a:lumOff val="35000"/>
+      </a:schemeClr>
+    </cs:fontRef>
+    <cs:defRPr sz="900" kern="1200"/>
+  </cs:legend>
+  <cs:plotArea mods="allowNoFillOverride allowNoLineOverride">
+    <cs:lnRef idx="0"/>
+    <cs:fillRef idx="0"/>
+    <cs:effectRef idx="0"/>
+    <cs:fontRef idx="minor">
+      <a:schemeClr val="tx1"/>
+    </cs:fontRef>
+  </cs:plotArea>
+  <cs:plotArea3D mods="allowNoFillOverride allowNoLineOverride">
+    <cs:lnRef idx="0"/>
+    <cs:fillRef idx="0"/>
+    <cs:effectRef idx="0"/>
+    <cs:fontRef idx="minor">
+      <a:schemeClr val="tx1"/>
+    </cs:fontRef>
+  </cs:plotArea3D>
+  <cs:seriesAxis>
+    <cs:lnRef idx="0"/>
+    <cs:fillRef idx="0"/>
+    <cs:effectRef idx="0"/>
+    <cs:fontRef idx="minor">
+      <a:schemeClr val="tx1">
+        <a:lumMod val="65000"/>
+        <a:lumOff val="35000"/>
+      </a:schemeClr>
+    </cs:fontRef>
+    <cs:defRPr sz="900" kern="1200"/>
+  </cs:seriesAxis>
+  <cs:seriesLine>
+    <cs:lnRef idx="0"/>
+    <cs:fillRef idx="0"/>
+    <cs:effectRef idx="0"/>
+    <cs:fontRef idx="minor">
+      <a:schemeClr val="tx1"/>
+    </cs:fontRef>
+    <cs:spPr>
+      <a:ln w="9525" cap="flat" cmpd="sng" algn="ctr">
+        <a:solidFill>
+          <a:schemeClr val="tx1">
+            <a:lumMod val="35000"/>
+            <a:lumOff val="65000"/>
+          </a:schemeClr>
+        </a:solidFill>
+        <a:round/>
+      </a:ln>
+    </cs:spPr>
+  </cs:seriesLine>
+  <cs:title>
+    <cs:lnRef idx="0"/>
+    <cs:fillRef idx="0"/>
+    <cs:effectRef idx="0"/>
+    <cs:fontRef idx="minor">
+      <a:schemeClr val="tx1">
+        <a:lumMod val="65000"/>
+        <a:lumOff val="35000"/>
+      </a:schemeClr>
+    </cs:fontRef>
+    <cs:defRPr sz="1400" b="0" kern="1200" spc="0" baseline="0"/>
+  </cs:title>
+  <cs:trendline>
+    <cs:lnRef idx="0">
+      <cs:styleClr val="auto"/>
+    </cs:lnRef>
+    <cs:fillRef idx="0"/>
+    <cs:effectRef idx="0"/>
+    <cs:fontRef idx="minor">
+      <a:schemeClr val="tx1"/>
+    </cs:fontRef>
+    <cs:spPr>
+      <a:ln w="19050" cap="rnd">
+        <a:solidFill>
+          <a:schemeClr val="phClr"/>
+        </a:solidFill>
+        <a:prstDash val="sysDot"/>
+      </a:ln>
+    </cs:spPr>
+  </cs:trendline>
+  <cs:trendlineLabel>
+    <cs:lnRef idx="0"/>
+    <cs:fillRef idx="0"/>
+    <cs:effectRef idx="0"/>
+    <cs:fontRef idx="minor">
+      <a:schemeClr val="tx1">
+        <a:lumMod val="65000"/>
+        <a:lumOff val="35000"/>
+      </a:schemeClr>
+    </cs:fontRef>
+    <cs:defRPr sz="900" kern="1200"/>
+  </cs:trendlineLabel>
+  <cs:upBar>
+    <cs:lnRef idx="0"/>
+    <cs:fillRef idx="0"/>
+    <cs:effectRef idx="0"/>
+    <cs:fontRef idx="minor">
+      <a:schemeClr val="tx1"/>
+    </cs:fontRef>
+    <cs:spPr>
+      <a:solidFill>
+        <a:schemeClr val="lt1"/>
+      </a:solidFill>
+      <a:ln w="9525" cap="flat" cmpd="sng" algn="ctr">
+        <a:solidFill>
+          <a:schemeClr val="tx1">
+            <a:lumMod val="65000"/>
+            <a:lumOff val="35000"/>
+          </a:schemeClr>
+        </a:solidFill>
+        <a:round/>
+      </a:ln>
+    </cs:spPr>
+  </cs:upBar>
+  <cs:valueAxis>
+    <cs:lnRef idx="0"/>
+    <cs:fillRef idx="0"/>
+    <cs:effectRef idx="0"/>
+    <cs:fontRef idx="minor">
+      <a:schemeClr val="tx1">
+        <a:lumMod val="65000"/>
+        <a:lumOff val="35000"/>
+      </a:schemeClr>
+    </cs:fontRef>
+    <cs:spPr>
+      <a:ln w="9525" cap="flat" cmpd="sng" algn="ctr">
+        <a:solidFill>
+          <a:schemeClr val="tx1">
+            <a:lumMod val="25000"/>
+            <a:lumOff val="75000"/>
+          </a:schemeClr>
+        </a:solidFill>
+        <a:round/>
+      </a:ln>
+    </cs:spPr>
+    <cs:defRPr sz="900" kern="1200"/>
+  </cs:valueAxis>
+  <cs:wall>
+    <cs:lnRef idx="0"/>
+    <cs:fillRef idx="0"/>
+    <cs:effectRef idx="0"/>
+    <cs:fontRef idx="minor">
+      <a:schemeClr val="tx1"/>
+    </cs:fontRef>
+    <cs:spPr>
+      <a:noFill/>
+      <a:ln>
+        <a:noFill/>
+      </a:ln>
+    </cs:spPr>
+  </cs:wall>
+</cs:chartStyle>
 </file>
 
 <file path=word/theme/theme1.xml><?xml version="1.0" encoding="utf-8"?>
@@ -2273,11 +6792,32 @@
 </file>
 
 <file path=customXml/item1.xml><?xml version="1.0" encoding="utf-8"?>
-<b:Sources xmlns:b="http://schemas.openxmlformats.org/officeDocument/2006/bibliography" xmlns="http://schemas.openxmlformats.org/officeDocument/2006/bibliography" SelectedStyle="\APASixthEditionOfficeOnline.xsl" StyleName="APA" Version="6"/>
+<b:Sources xmlns:b="http://schemas.openxmlformats.org/officeDocument/2006/bibliography" xmlns="http://schemas.openxmlformats.org/officeDocument/2006/bibliography" SelectedStyle="\APASixthEditionOfficeOnline.xsl" StyleName="APA" Version="6">
+  <b:Source>
+    <b:Tag>Rus</b:Tag>
+    <b:SourceType>BookSection</b:SourceType>
+    <b:Guid>{D4ADBED4-9F50-496F-ADA7-6D6117201E34}</b:Guid>
+    <b:BookTitle>Artificial Intelligence A Modern Approach</b:BookTitle>
+    <b:Author>
+      <b:Author>
+        <b:NameList>
+          <b:Person>
+            <b:Last>Russel</b:Last>
+          </b:Person>
+          <b:Person>
+            <b:Last>Norvig</b:Last>
+          </b:Person>
+        </b:NameList>
+      </b:Author>
+    </b:Author>
+    <b:Year>2016</b:Year>
+    <b:RefOrder>1</b:RefOrder>
+  </b:Source>
+</b:Sources>
 </file>
 
 <file path=customXml/itemProps1.xml><?xml version="1.0" encoding="utf-8"?>
-<ds:datastoreItem xmlns:ds="http://schemas.openxmlformats.org/officeDocument/2006/customXml" ds:itemID="{FD1B0631-F1E3-4076-8056-F46732D57116}">
+<ds:datastoreItem xmlns:ds="http://schemas.openxmlformats.org/officeDocument/2006/customXml" ds:itemID="{6C240F6A-6C15-487A-8264-9732AC29A22F}">
   <ds:schemaRefs>
     <ds:schemaRef ds:uri="http://schemas.openxmlformats.org/officeDocument/2006/bibliography"/>
   </ds:schemaRefs>

</xml_diff>